<commit_message>
finalisation et ajout des pdfs
</commit_message>
<xml_diff>
--- a/P9/Image Segmentation.docx
+++ b/P9/Image Segmentation.docx
@@ -32,7 +32,6 @@
           <w:docPartUnique/>
         </w:docPartObj>
       </w:sdtPr>
-      <w:sdtEndPr/>
       <w:sdtContent>
         <w:p>
           <w:pPr>
@@ -64,7 +63,7 @@
           <w:r>
             <w:fldChar w:fldCharType="separate"/>
           </w:r>
-          <w:hyperlink w:anchor="_Toc505269781" w:history="1">
+          <w:hyperlink w:anchor="_Toc505429581" w:history="1">
             <w:r>
               <w:rPr>
                 <w:rStyle w:val="Lienhypertexte"/>
@@ -91,7 +90,7 @@
                 <w:noProof/>
                 <w:webHidden/>
               </w:rPr>
-              <w:instrText xml:space="preserve"> PAGEREF _Toc505269781 \h </w:instrText>
+              <w:instrText xml:space="preserve"> PAGEREF _Toc505429581 \h </w:instrText>
             </w:r>
             <w:r>
               <w:rPr>
@@ -134,7 +133,7 @@
               <w:lang w:eastAsia="fr-FR"/>
             </w:rPr>
           </w:pPr>
-          <w:hyperlink w:anchor="_Toc505269782" w:history="1">
+          <w:hyperlink w:anchor="_Toc505429582" w:history="1">
             <w:r>
               <w:rPr>
                 <w:rStyle w:val="Lienhypertexte"/>
@@ -161,7 +160,7 @@
                 <w:noProof/>
                 <w:webHidden/>
               </w:rPr>
-              <w:instrText xml:space="preserve"> PAGEREF _Toc505269782 \h </w:instrText>
+              <w:instrText xml:space="preserve"> PAGEREF _Toc505429582 \h </w:instrText>
             </w:r>
             <w:r>
               <w:rPr>
@@ -204,7 +203,7 @@
               <w:lang w:eastAsia="fr-FR"/>
             </w:rPr>
           </w:pPr>
-          <w:hyperlink w:anchor="_Toc505269783" w:history="1">
+          <w:hyperlink w:anchor="_Toc505429583" w:history="1">
             <w:r>
               <w:rPr>
                 <w:rStyle w:val="Lienhypertexte"/>
@@ -231,7 +230,7 @@
                 <w:noProof/>
                 <w:webHidden/>
               </w:rPr>
-              <w:instrText xml:space="preserve"> PAGEREF _Toc505269783 \h </w:instrText>
+              <w:instrText xml:space="preserve"> PAGEREF _Toc505429583 \h </w:instrText>
             </w:r>
             <w:r>
               <w:rPr>
@@ -274,7 +273,7 @@
               <w:lang w:eastAsia="fr-FR"/>
             </w:rPr>
           </w:pPr>
-          <w:hyperlink w:anchor="_Toc505269784" w:history="1">
+          <w:hyperlink w:anchor="_Toc505429584" w:history="1">
             <w:r>
               <w:rPr>
                 <w:rStyle w:val="Lienhypertexte"/>
@@ -301,7 +300,7 @@
                 <w:noProof/>
                 <w:webHidden/>
               </w:rPr>
-              <w:instrText xml:space="preserve"> PAGEREF _Toc505269784 \h </w:instrText>
+              <w:instrText xml:space="preserve"> PAGEREF _Toc505429584 \h </w:instrText>
             </w:r>
             <w:r>
               <w:rPr>
@@ -344,7 +343,7 @@
               <w:lang w:eastAsia="fr-FR"/>
             </w:rPr>
           </w:pPr>
-          <w:hyperlink w:anchor="_Toc505269785" w:history="1">
+          <w:hyperlink w:anchor="_Toc505429585" w:history="1">
             <w:r>
               <w:rPr>
                 <w:rStyle w:val="Lienhypertexte"/>
@@ -371,7 +370,7 @@
                 <w:noProof/>
                 <w:webHidden/>
               </w:rPr>
-              <w:instrText xml:space="preserve"> PAGEREF _Toc505269785 \h </w:instrText>
+              <w:instrText xml:space="preserve"> PAGEREF _Toc505429585 \h </w:instrText>
             </w:r>
             <w:r>
               <w:rPr>
@@ -414,7 +413,7 @@
               <w:lang w:eastAsia="fr-FR"/>
             </w:rPr>
           </w:pPr>
-          <w:hyperlink w:anchor="_Toc505269786" w:history="1">
+          <w:hyperlink w:anchor="_Toc505429586" w:history="1">
             <w:r>
               <w:rPr>
                 <w:rStyle w:val="Lienhypertexte"/>
@@ -441,7 +440,7 @@
                 <w:noProof/>
                 <w:webHidden/>
               </w:rPr>
-              <w:instrText xml:space="preserve"> PAGEREF _Toc505269786 \h </w:instrText>
+              <w:instrText xml:space="preserve"> PAGEREF _Toc505429586 \h </w:instrText>
             </w:r>
             <w:r>
               <w:rPr>
@@ -484,7 +483,7 @@
               <w:lang w:eastAsia="fr-FR"/>
             </w:rPr>
           </w:pPr>
-          <w:hyperlink w:anchor="_Toc505269787" w:history="1">
+          <w:hyperlink w:anchor="_Toc505429587" w:history="1">
             <w:r>
               <w:rPr>
                 <w:rStyle w:val="Lienhypertexte"/>
@@ -511,7 +510,7 @@
                 <w:noProof/>
                 <w:webHidden/>
               </w:rPr>
-              <w:instrText xml:space="preserve"> PAGEREF _Toc505269787 \h </w:instrText>
+              <w:instrText xml:space="preserve"> PAGEREF _Toc505429587 \h </w:instrText>
             </w:r>
             <w:r>
               <w:rPr>
@@ -554,7 +553,7 @@
               <w:lang w:eastAsia="fr-FR"/>
             </w:rPr>
           </w:pPr>
-          <w:hyperlink w:anchor="_Toc505269788" w:history="1">
+          <w:hyperlink w:anchor="_Toc505429588" w:history="1">
             <w:r>
               <w:rPr>
                 <w:rStyle w:val="Lienhypertexte"/>
@@ -581,7 +580,7 @@
                 <w:noProof/>
                 <w:webHidden/>
               </w:rPr>
-              <w:instrText xml:space="preserve"> PAGEREF _Toc505269788 \h </w:instrText>
+              <w:instrText xml:space="preserve"> PAGEREF _Toc505429588 \h </w:instrText>
             </w:r>
             <w:r>
               <w:rPr>
@@ -624,7 +623,7 @@
               <w:lang w:eastAsia="fr-FR"/>
             </w:rPr>
           </w:pPr>
-          <w:hyperlink w:anchor="_Toc505269789" w:history="1">
+          <w:hyperlink w:anchor="_Toc505429589" w:history="1">
             <w:r>
               <w:rPr>
                 <w:rStyle w:val="Lienhypertexte"/>
@@ -651,7 +650,7 @@
                 <w:noProof/>
                 <w:webHidden/>
               </w:rPr>
-              <w:instrText xml:space="preserve"> PAGEREF _Toc505269789 \h </w:instrText>
+              <w:instrText xml:space="preserve"> PAGEREF _Toc505429589 \h </w:instrText>
             </w:r>
             <w:r>
               <w:rPr>
@@ -694,7 +693,7 @@
               <w:lang w:eastAsia="fr-FR"/>
             </w:rPr>
           </w:pPr>
-          <w:hyperlink w:anchor="_Toc505269790" w:history="1">
+          <w:hyperlink w:anchor="_Toc505429590" w:history="1">
             <w:r>
               <w:rPr>
                 <w:rStyle w:val="Lienhypertexte"/>
@@ -721,7 +720,7 @@
                 <w:noProof/>
                 <w:webHidden/>
               </w:rPr>
-              <w:instrText xml:space="preserve"> PAGEREF _Toc505269790 \h </w:instrText>
+              <w:instrText xml:space="preserve"> PAGEREF _Toc505429590 \h </w:instrText>
             </w:r>
             <w:r>
               <w:rPr>
@@ -764,7 +763,7 @@
               <w:lang w:eastAsia="fr-FR"/>
             </w:rPr>
           </w:pPr>
-          <w:hyperlink w:anchor="_Toc505269791" w:history="1">
+          <w:hyperlink w:anchor="_Toc505429591" w:history="1">
             <w:r>
               <w:rPr>
                 <w:rStyle w:val="Lienhypertexte"/>
@@ -791,7 +790,7 @@
                 <w:noProof/>
                 <w:webHidden/>
               </w:rPr>
-              <w:instrText xml:space="preserve"> PAGEREF _Toc505269791 \h </w:instrText>
+              <w:instrText xml:space="preserve"> PAGEREF _Toc505429591 \h </w:instrText>
             </w:r>
             <w:r>
               <w:rPr>
@@ -834,7 +833,7 @@
               <w:lang w:eastAsia="fr-FR"/>
             </w:rPr>
           </w:pPr>
-          <w:hyperlink w:anchor="_Toc505269792" w:history="1">
+          <w:hyperlink w:anchor="_Toc505429592" w:history="1">
             <w:r>
               <w:rPr>
                 <w:rStyle w:val="Lienhypertexte"/>
@@ -861,7 +860,7 @@
                 <w:noProof/>
                 <w:webHidden/>
               </w:rPr>
-              <w:instrText xml:space="preserve"> PAGEREF _Toc505269792 \h </w:instrText>
+              <w:instrText xml:space="preserve"> PAGEREF _Toc505429592 \h </w:instrText>
             </w:r>
             <w:r>
               <w:rPr>
@@ -904,7 +903,7 @@
               <w:lang w:eastAsia="fr-FR"/>
             </w:rPr>
           </w:pPr>
-          <w:hyperlink w:anchor="_Toc505269793" w:history="1">
+          <w:hyperlink w:anchor="_Toc505429593" w:history="1">
             <w:r>
               <w:rPr>
                 <w:rStyle w:val="Lienhypertexte"/>
@@ -931,7 +930,7 @@
                 <w:noProof/>
                 <w:webHidden/>
               </w:rPr>
-              <w:instrText xml:space="preserve"> PAGEREF _Toc505269793 \h </w:instrText>
+              <w:instrText xml:space="preserve"> PAGEREF _Toc505429593 \h </w:instrText>
             </w:r>
             <w:r>
               <w:rPr>
@@ -974,7 +973,7 @@
               <w:lang w:eastAsia="fr-FR"/>
             </w:rPr>
           </w:pPr>
-          <w:hyperlink w:anchor="_Toc505269794" w:history="1">
+          <w:hyperlink w:anchor="_Toc505429594" w:history="1">
             <w:r>
               <w:rPr>
                 <w:rStyle w:val="Lienhypertexte"/>
@@ -1001,7 +1000,7 @@
                 <w:noProof/>
                 <w:webHidden/>
               </w:rPr>
-              <w:instrText xml:space="preserve"> PAGEREF _Toc505269794 \h </w:instrText>
+              <w:instrText xml:space="preserve"> PAGEREF _Toc505429594 \h </w:instrText>
             </w:r>
             <w:r>
               <w:rPr>
@@ -1044,7 +1043,7 @@
               <w:lang w:eastAsia="fr-FR"/>
             </w:rPr>
           </w:pPr>
-          <w:hyperlink w:anchor="_Toc505269795" w:history="1">
+          <w:hyperlink w:anchor="_Toc505429595" w:history="1">
             <w:r>
               <w:rPr>
                 <w:rStyle w:val="Lienhypertexte"/>
@@ -1071,7 +1070,7 @@
                 <w:noProof/>
                 <w:webHidden/>
               </w:rPr>
-              <w:instrText xml:space="preserve"> PAGEREF _Toc505269795 \h </w:instrText>
+              <w:instrText xml:space="preserve"> PAGEREF _Toc505429595 \h </w:instrText>
             </w:r>
             <w:r>
               <w:rPr>
@@ -1114,7 +1113,7 @@
               <w:lang w:eastAsia="fr-FR"/>
             </w:rPr>
           </w:pPr>
-          <w:hyperlink w:anchor="_Toc505269796" w:history="1">
+          <w:hyperlink w:anchor="_Toc505429596" w:history="1">
             <w:r>
               <w:rPr>
                 <w:rStyle w:val="Lienhypertexte"/>
@@ -1141,7 +1140,7 @@
                 <w:noProof/>
                 <w:webHidden/>
               </w:rPr>
-              <w:instrText xml:space="preserve"> PAGEREF _Toc505269796 \h </w:instrText>
+              <w:instrText xml:space="preserve"> PAGEREF _Toc505429596 \h </w:instrText>
             </w:r>
             <w:r>
               <w:rPr>
@@ -1184,7 +1183,7 @@
               <w:lang w:eastAsia="fr-FR"/>
             </w:rPr>
           </w:pPr>
-          <w:hyperlink w:anchor="_Toc505269797" w:history="1">
+          <w:hyperlink w:anchor="_Toc505429597" w:history="1">
             <w:r>
               <w:rPr>
                 <w:rStyle w:val="Lienhypertexte"/>
@@ -1211,7 +1210,7 @@
                 <w:noProof/>
                 <w:webHidden/>
               </w:rPr>
-              <w:instrText xml:space="preserve"> PAGEREF _Toc505269797 \h </w:instrText>
+              <w:instrText xml:space="preserve"> PAGEREF _Toc505429597 \h </w:instrText>
             </w:r>
             <w:r>
               <w:rPr>
@@ -1254,7 +1253,7 @@
               <w:lang w:eastAsia="fr-FR"/>
             </w:rPr>
           </w:pPr>
-          <w:hyperlink w:anchor="_Toc505269798" w:history="1">
+          <w:hyperlink w:anchor="_Toc505429598" w:history="1">
             <w:r>
               <w:rPr>
                 <w:rStyle w:val="Lienhypertexte"/>
@@ -1281,7 +1280,7 @@
                 <w:noProof/>
                 <w:webHidden/>
               </w:rPr>
-              <w:instrText xml:space="preserve"> PAGEREF _Toc505269798 \h </w:instrText>
+              <w:instrText xml:space="preserve"> PAGEREF _Toc505429598 \h </w:instrText>
             </w:r>
             <w:r>
               <w:rPr>
@@ -1301,7 +1300,7 @@
                 <w:noProof/>
                 <w:webHidden/>
               </w:rPr>
-              <w:t>6</w:t>
+              <w:t>7</w:t>
             </w:r>
             <w:r>
               <w:rPr>
@@ -1324,7 +1323,7 @@
               <w:lang w:eastAsia="fr-FR"/>
             </w:rPr>
           </w:pPr>
-          <w:hyperlink w:anchor="_Toc505269799" w:history="1">
+          <w:hyperlink w:anchor="_Toc505429599" w:history="1">
             <w:r>
               <w:rPr>
                 <w:rStyle w:val="Lienhypertexte"/>
@@ -1351,7 +1350,7 @@
                 <w:noProof/>
                 <w:webHidden/>
               </w:rPr>
-              <w:instrText xml:space="preserve"> PAGEREF _Toc505269799 \h </w:instrText>
+              <w:instrText xml:space="preserve"> PAGEREF _Toc505429599 \h </w:instrText>
             </w:r>
             <w:r>
               <w:rPr>
@@ -1371,7 +1370,7 @@
                 <w:noProof/>
                 <w:webHidden/>
               </w:rPr>
-              <w:t>6</w:t>
+              <w:t>8</w:t>
             </w:r>
             <w:r>
               <w:rPr>
@@ -1394,7 +1393,7 @@
               <w:lang w:eastAsia="fr-FR"/>
             </w:rPr>
           </w:pPr>
-          <w:hyperlink w:anchor="_Toc505269800" w:history="1">
+          <w:hyperlink w:anchor="_Toc505429600" w:history="1">
             <w:r>
               <w:rPr>
                 <w:rStyle w:val="Lienhypertexte"/>
@@ -1421,7 +1420,7 @@
                 <w:noProof/>
                 <w:webHidden/>
               </w:rPr>
-              <w:instrText xml:space="preserve"> PAGEREF _Toc505269800 \h </w:instrText>
+              <w:instrText xml:space="preserve"> PAGEREF _Toc505429600 \h </w:instrText>
             </w:r>
             <w:r>
               <w:rPr>
@@ -1441,7 +1440,7 @@
                 <w:noProof/>
                 <w:webHidden/>
               </w:rPr>
-              <w:t>6</w:t>
+              <w:t>8</w:t>
             </w:r>
             <w:r>
               <w:rPr>
@@ -1464,7 +1463,7 @@
               <w:lang w:eastAsia="fr-FR"/>
             </w:rPr>
           </w:pPr>
-          <w:hyperlink w:anchor="_Toc505269801" w:history="1">
+          <w:hyperlink w:anchor="_Toc505429601" w:history="1">
             <w:r>
               <w:rPr>
                 <w:rStyle w:val="Lienhypertexte"/>
@@ -1491,7 +1490,7 @@
                 <w:noProof/>
                 <w:webHidden/>
               </w:rPr>
-              <w:instrText xml:space="preserve"> PAGEREF _Toc505269801 \h </w:instrText>
+              <w:instrText xml:space="preserve"> PAGEREF _Toc505429601 \h </w:instrText>
             </w:r>
             <w:r>
               <w:rPr>
@@ -1511,7 +1510,7 @@
                 <w:noProof/>
                 <w:webHidden/>
               </w:rPr>
-              <w:t>6</w:t>
+              <w:t>9</w:t>
             </w:r>
             <w:r>
               <w:rPr>
@@ -1534,7 +1533,7 @@
               <w:lang w:eastAsia="fr-FR"/>
             </w:rPr>
           </w:pPr>
-          <w:hyperlink w:anchor="_Toc505269802" w:history="1">
+          <w:hyperlink w:anchor="_Toc505429602" w:history="1">
             <w:r>
               <w:rPr>
                 <w:rStyle w:val="Lienhypertexte"/>
@@ -1561,7 +1560,7 @@
                 <w:noProof/>
                 <w:webHidden/>
               </w:rPr>
-              <w:instrText xml:space="preserve"> PAGEREF _Toc505269802 \h </w:instrText>
+              <w:instrText xml:space="preserve"> PAGEREF _Toc505429602 \h </w:instrText>
             </w:r>
             <w:r>
               <w:rPr>
@@ -1581,7 +1580,7 @@
                 <w:noProof/>
                 <w:webHidden/>
               </w:rPr>
-              <w:t>6</w:t>
+              <w:t>11</w:t>
             </w:r>
             <w:r>
               <w:rPr>
@@ -1604,7 +1603,7 @@
               <w:lang w:eastAsia="fr-FR"/>
             </w:rPr>
           </w:pPr>
-          <w:hyperlink w:anchor="_Toc505269803" w:history="1">
+          <w:hyperlink w:anchor="_Toc505429603" w:history="1">
             <w:r>
               <w:rPr>
                 <w:rStyle w:val="Lienhypertexte"/>
@@ -1631,7 +1630,7 @@
                 <w:noProof/>
                 <w:webHidden/>
               </w:rPr>
-              <w:instrText xml:space="preserve"> PAGEREF _Toc505269803 \h </w:instrText>
+              <w:instrText xml:space="preserve"> PAGEREF _Toc505429603 \h </w:instrText>
             </w:r>
             <w:r>
               <w:rPr>
@@ -1651,7 +1650,287 @@
                 <w:noProof/>
                 <w:webHidden/>
               </w:rPr>
-              <w:t>6</w:t>
+              <w:t>12</w:t>
+            </w:r>
+            <w:r>
+              <w:rPr>
+                <w:noProof/>
+                <w:webHidden/>
+              </w:rPr>
+              <w:fldChar w:fldCharType="end"/>
+            </w:r>
+          </w:hyperlink>
+        </w:p>
+        <w:p>
+          <w:pPr>
+            <w:pStyle w:val="TM1"/>
+            <w:tabs>
+              <w:tab w:val="right" w:leader="dot" w:pos="9062"/>
+            </w:tabs>
+            <w:rPr>
+              <w:rFonts w:eastAsiaTheme="minorEastAsia"/>
+              <w:noProof/>
+              <w:lang w:eastAsia="fr-FR"/>
+            </w:rPr>
+          </w:pPr>
+          <w:hyperlink w:anchor="_Toc505429604" w:history="1">
+            <w:r>
+              <w:rPr>
+                <w:rStyle w:val="Lienhypertexte"/>
+                <w:noProof/>
+              </w:rPr>
+              <w:t>Sources</w:t>
+            </w:r>
+            <w:r>
+              <w:rPr>
+                <w:noProof/>
+                <w:webHidden/>
+              </w:rPr>
+              <w:tab/>
+            </w:r>
+            <w:r>
+              <w:rPr>
+                <w:noProof/>
+                <w:webHidden/>
+              </w:rPr>
+              <w:fldChar w:fldCharType="begin"/>
+            </w:r>
+            <w:r>
+              <w:rPr>
+                <w:noProof/>
+                <w:webHidden/>
+              </w:rPr>
+              <w:instrText xml:space="preserve"> PAGEREF _Toc505429604 \h </w:instrText>
+            </w:r>
+            <w:r>
+              <w:rPr>
+                <w:noProof/>
+                <w:webHidden/>
+              </w:rPr>
+            </w:r>
+            <w:r>
+              <w:rPr>
+                <w:noProof/>
+                <w:webHidden/>
+              </w:rPr>
+              <w:fldChar w:fldCharType="separate"/>
+            </w:r>
+            <w:r>
+              <w:rPr>
+                <w:noProof/>
+                <w:webHidden/>
+              </w:rPr>
+              <w:t>13</w:t>
+            </w:r>
+            <w:r>
+              <w:rPr>
+                <w:noProof/>
+                <w:webHidden/>
+              </w:rPr>
+              <w:fldChar w:fldCharType="end"/>
+            </w:r>
+          </w:hyperlink>
+        </w:p>
+        <w:p>
+          <w:pPr>
+            <w:pStyle w:val="TM3"/>
+            <w:tabs>
+              <w:tab w:val="right" w:leader="dot" w:pos="9062"/>
+            </w:tabs>
+            <w:rPr>
+              <w:rFonts w:eastAsiaTheme="minorEastAsia"/>
+              <w:noProof/>
+              <w:lang w:eastAsia="fr-FR"/>
+            </w:rPr>
+          </w:pPr>
+          <w:hyperlink w:anchor="_Toc505429605" w:history="1">
+            <w:r>
+              <w:rPr>
+                <w:rStyle w:val="Lienhypertexte"/>
+                <w:noProof/>
+              </w:rPr>
+              <w:t>Kernels :</w:t>
+            </w:r>
+            <w:r>
+              <w:rPr>
+                <w:noProof/>
+                <w:webHidden/>
+              </w:rPr>
+              <w:tab/>
+            </w:r>
+            <w:r>
+              <w:rPr>
+                <w:noProof/>
+                <w:webHidden/>
+              </w:rPr>
+              <w:fldChar w:fldCharType="begin"/>
+            </w:r>
+            <w:r>
+              <w:rPr>
+                <w:noProof/>
+                <w:webHidden/>
+              </w:rPr>
+              <w:instrText xml:space="preserve"> PAGEREF _Toc505429605 \h </w:instrText>
+            </w:r>
+            <w:r>
+              <w:rPr>
+                <w:noProof/>
+                <w:webHidden/>
+              </w:rPr>
+            </w:r>
+            <w:r>
+              <w:rPr>
+                <w:noProof/>
+                <w:webHidden/>
+              </w:rPr>
+              <w:fldChar w:fldCharType="separate"/>
+            </w:r>
+            <w:r>
+              <w:rPr>
+                <w:noProof/>
+                <w:webHidden/>
+              </w:rPr>
+              <w:t>13</w:t>
+            </w:r>
+            <w:r>
+              <w:rPr>
+                <w:noProof/>
+                <w:webHidden/>
+              </w:rPr>
+              <w:fldChar w:fldCharType="end"/>
+            </w:r>
+          </w:hyperlink>
+        </w:p>
+        <w:p>
+          <w:pPr>
+            <w:pStyle w:val="TM3"/>
+            <w:tabs>
+              <w:tab w:val="right" w:leader="dot" w:pos="9062"/>
+            </w:tabs>
+            <w:rPr>
+              <w:rFonts w:eastAsiaTheme="minorEastAsia"/>
+              <w:noProof/>
+              <w:lang w:eastAsia="fr-FR"/>
+            </w:rPr>
+          </w:pPr>
+          <w:hyperlink w:anchor="_Toc505429606" w:history="1">
+            <w:r>
+              <w:rPr>
+                <w:rStyle w:val="Lienhypertexte"/>
+                <w:noProof/>
+              </w:rPr>
+              <w:t>Sites externes :</w:t>
+            </w:r>
+            <w:r>
+              <w:rPr>
+                <w:noProof/>
+                <w:webHidden/>
+              </w:rPr>
+              <w:tab/>
+            </w:r>
+            <w:r>
+              <w:rPr>
+                <w:noProof/>
+                <w:webHidden/>
+              </w:rPr>
+              <w:fldChar w:fldCharType="begin"/>
+            </w:r>
+            <w:r>
+              <w:rPr>
+                <w:noProof/>
+                <w:webHidden/>
+              </w:rPr>
+              <w:instrText xml:space="preserve"> PAGEREF _Toc505429606 \h </w:instrText>
+            </w:r>
+            <w:r>
+              <w:rPr>
+                <w:noProof/>
+                <w:webHidden/>
+              </w:rPr>
+            </w:r>
+            <w:r>
+              <w:rPr>
+                <w:noProof/>
+                <w:webHidden/>
+              </w:rPr>
+              <w:fldChar w:fldCharType="separate"/>
+            </w:r>
+            <w:r>
+              <w:rPr>
+                <w:noProof/>
+                <w:webHidden/>
+              </w:rPr>
+              <w:t>13</w:t>
+            </w:r>
+            <w:r>
+              <w:rPr>
+                <w:noProof/>
+                <w:webHidden/>
+              </w:rPr>
+              <w:fldChar w:fldCharType="end"/>
+            </w:r>
+          </w:hyperlink>
+        </w:p>
+        <w:p>
+          <w:pPr>
+            <w:pStyle w:val="TM1"/>
+            <w:tabs>
+              <w:tab w:val="right" w:leader="dot" w:pos="9062"/>
+            </w:tabs>
+            <w:rPr>
+              <w:rFonts w:eastAsiaTheme="minorEastAsia"/>
+              <w:noProof/>
+              <w:lang w:eastAsia="fr-FR"/>
+            </w:rPr>
+          </w:pPr>
+          <w:hyperlink w:anchor="_Toc505429607" w:history="1">
+            <w:r>
+              <w:rPr>
+                <w:rStyle w:val="Lienhypertexte"/>
+                <w:noProof/>
+              </w:rPr>
+              <w:t>Annexe</w:t>
+            </w:r>
+            <w:r>
+              <w:rPr>
+                <w:noProof/>
+                <w:webHidden/>
+              </w:rPr>
+              <w:tab/>
+            </w:r>
+            <w:r>
+              <w:rPr>
+                <w:noProof/>
+                <w:webHidden/>
+              </w:rPr>
+              <w:fldChar w:fldCharType="begin"/>
+            </w:r>
+            <w:r>
+              <w:rPr>
+                <w:noProof/>
+                <w:webHidden/>
+              </w:rPr>
+              <w:instrText xml:space="preserve"> PAGEREF _Toc505429607 \h </w:instrText>
+            </w:r>
+            <w:r>
+              <w:rPr>
+                <w:noProof/>
+                <w:webHidden/>
+              </w:rPr>
+            </w:r>
+            <w:r>
+              <w:rPr>
+                <w:noProof/>
+                <w:webHidden/>
+              </w:rPr>
+              <w:fldChar w:fldCharType="separate"/>
+            </w:r>
+            <w:r>
+              <w:rPr>
+                <w:noProof/>
+                <w:webHidden/>
+              </w:rPr>
+              <w:t>14</w:t>
             </w:r>
             <w:r>
               <w:rPr>
@@ -1697,7 +1976,7 @@
         <w:pStyle w:val="Titre1"/>
         <w:jc w:val="both"/>
       </w:pPr>
-      <w:bookmarkStart w:id="0" w:name="_Toc505269781"/>
+      <w:bookmarkStart w:id="0" w:name="_Toc505429581"/>
       <w:r>
         <w:lastRenderedPageBreak/>
         <w:t>Introduction</w:t>
@@ -1713,19 +1992,21 @@
       </w:pPr>
       <w:r>
         <w:tab/>
-        <w:t xml:space="preserve">Dans l'objectif de faciliter le comptage et la détection de cellules par exemple dans le sang, il nous est demandé sur cette compétition Kaggle de faire une prédiction de la position de </w:t>
+        <w:t xml:space="preserve">Dans l'objectif de faciliter le comptage et la détection de cellules par exemple dans le sang, il nous est demandé sur cette compétition </w:t>
+      </w:r>
+      <w:proofErr w:type="spellStart"/>
+      <w:r>
+        <w:t>Kaggle</w:t>
+      </w:r>
+      <w:proofErr w:type="spellEnd"/>
+      <w:r>
+        <w:t xml:space="preserve"> de faire une prédiction de la position de </w:t>
       </w:r>
       <w:r>
         <w:t>chaque</w:t>
       </w:r>
       <w:r>
-        <w:t xml:space="preserve"> cellule présente</w:t>
-      </w:r>
-      <w:r>
-        <w:t>nt</w:t>
-      </w:r>
-      <w:r>
-        <w:t xml:space="preserve"> sur une image.</w:t>
+        <w:t xml:space="preserve"> cellule présente sur une image.</w:t>
       </w:r>
       <w:r>
         <w:t xml:space="preserve"> </w:t>
@@ -1753,7 +2034,31 @@
         <w:jc w:val="both"/>
       </w:pPr>
       <w:r>
-        <w:t>Pour ce faire, nous allons aborder le pré-processing, la modélisation avec 3 différents modèles puis le post-processing. En effet, comparé aux précédents projets, une phase importante de ce projet se situe sur la phase de post-processing. Pour finir, nous parlerons des résultats obtenus, les possibilités d'améliorations puis une conclusion.</w:t>
+        <w:t>Pour ce faire, nous allons aborder le pré-</w:t>
+      </w:r>
+      <w:proofErr w:type="spellStart"/>
+      <w:r>
+        <w:t>processing</w:t>
+      </w:r>
+      <w:proofErr w:type="spellEnd"/>
+      <w:r>
+        <w:t>, la modélisation avec 3 différents modèles puis le post-</w:t>
+      </w:r>
+      <w:proofErr w:type="spellStart"/>
+      <w:r>
+        <w:t>processing</w:t>
+      </w:r>
+      <w:proofErr w:type="spellEnd"/>
+      <w:r>
+        <w:t>. En effet, comparé aux précédents projets, une phase importante de ce projet se situe sur la phase de post-</w:t>
+      </w:r>
+      <w:proofErr w:type="spellStart"/>
+      <w:r>
+        <w:t>processing</w:t>
+      </w:r>
+      <w:proofErr w:type="spellEnd"/>
+      <w:r>
+        <w:t>. Pour finir, nous parlerons des résultats obtenus, les possibilités d'améliorations puis une conclusion.</w:t>
       </w:r>
     </w:p>
     <w:p>
@@ -1761,7 +2066,7 @@
         <w:pStyle w:val="Titre1"/>
         <w:spacing w:before="240"/>
       </w:pPr>
-      <w:bookmarkStart w:id="1" w:name="_Toc505269782"/>
+      <w:bookmarkStart w:id="1" w:name="_Toc505429582"/>
       <w:r>
         <w:t>Présentation du Projet</w:t>
       </w:r>
@@ -1771,7 +2076,7 @@
       <w:pPr>
         <w:pStyle w:val="Titre2"/>
       </w:pPr>
-      <w:bookmarkStart w:id="2" w:name="_Toc505269783"/>
+      <w:bookmarkStart w:id="2" w:name="_Toc505429583"/>
       <w:r>
         <w:t>Objectifs</w:t>
       </w:r>
@@ -1783,10 +2088,40 @@
       </w:pPr>
       <w:r>
         <w:tab/>
-        <w:t>Comme évoqué dans l'introduction, nous devons prédire un masque pour chaque cellule de l'image. Pour l'entrainement, nous avons accès à 670 images avec pour chacune d'elle, n-images représentant le masque de chaque cellule. A partir de celles-ci, nous devons entrainer un modèle permettant de sortir n-mask couvrant au mieux chaque cellule.</w:t>
-      </w:r>
-      <w:r>
-        <w:t xml:space="preserve"> Concernant le test, on a 65 images.</w:t>
+        <w:t xml:space="preserve">Comme évoqué dans l'introduction, nous devons prédire un masque pour chaque cellule de l'image. Pour l'entrainement, nous avons accès à 670 images avec pour chacune d'elle, </w:t>
+      </w:r>
+      <w:proofErr w:type="spellStart"/>
+      <w:r>
+        <w:t>n-images</w:t>
+      </w:r>
+      <w:proofErr w:type="spellEnd"/>
+      <w:r>
+        <w:t xml:space="preserve"> représentant le masque de chaque cellule. A partir de celles-ci, nous devons entrainer un modèle permettant de </w:t>
+      </w:r>
+      <w:r>
+        <w:t>d'extraire au mieux</w:t>
+      </w:r>
+      <w:r>
+        <w:t xml:space="preserve"> n-</w:t>
+      </w:r>
+      <w:proofErr w:type="spellStart"/>
+      <w:r>
+        <w:t>mask</w:t>
+      </w:r>
+      <w:proofErr w:type="spellEnd"/>
+      <w:r>
+        <w:t xml:space="preserve"> couvrant chaque cellule.</w:t>
+      </w:r>
+      <w:r>
+        <w:t xml:space="preserve"> Concernant l'</w:t>
+      </w:r>
+      <w:proofErr w:type="spellStart"/>
+      <w:r>
+        <w:t>évalaution</w:t>
+      </w:r>
+      <w:proofErr w:type="spellEnd"/>
+      <w:r>
+        <w:t>, on a 65 images.</w:t>
       </w:r>
     </w:p>
     <w:p>
@@ -1794,7 +2129,7 @@
         <w:pStyle w:val="Titre2"/>
         <w:jc w:val="both"/>
       </w:pPr>
-      <w:bookmarkStart w:id="3" w:name="_Toc505269784"/>
+      <w:bookmarkStart w:id="3" w:name="_Toc505429584"/>
       <w:r>
         <w:t>Evaluation</w:t>
       </w:r>
@@ -1809,10 +2144,15 @@
         <w:tab/>
       </w:r>
       <w:r>
-        <w:t xml:space="preserve">L'évaluation Kaggle sur ce projet un peu complexe. </w:t>
-      </w:r>
-      <w:r>
-        <w:t>Dans un 1</w:t>
+        <w:t xml:space="preserve">L'évaluation </w:t>
+      </w:r>
+      <w:proofErr w:type="spellStart"/>
+      <w:r>
+        <w:t>Kaggle</w:t>
+      </w:r>
+      <w:proofErr w:type="spellEnd"/>
+      <w:r>
+        <w:t xml:space="preserve"> sur ce projet un peu complexe. Dans un 1</w:t>
       </w:r>
       <w:r>
         <w:rPr>
@@ -1821,22 +2161,15 @@
         <w:t>er</w:t>
       </w:r>
       <w:r>
-        <w:t xml:space="preserve"> temps, Kaggle vérifie qu'il n'y a aucune </w:t>
-      </w:r>
-      <w:r>
-        <w:t>superposition</w:t>
-      </w:r>
-      <w:r>
-        <w:t xml:space="preserve"> de masque</w:t>
-      </w:r>
-      <w:r>
-        <w:t>s</w:t>
-      </w:r>
-      <w:r>
-        <w:t>, sinon le score final vaut 0.</w:t>
-      </w:r>
-      <w:r>
-        <w:t xml:space="preserve"> </w:t>
+        <w:t xml:space="preserve"> temps, </w:t>
+      </w:r>
+      <w:proofErr w:type="spellStart"/>
+      <w:r>
+        <w:t>Kaggle</w:t>
+      </w:r>
+      <w:proofErr w:type="spellEnd"/>
+      <w:r>
+        <w:t xml:space="preserve"> vérifie qu'il n'y a aucune superposition de masques, sinon le score final vaut 0. </w:t>
       </w:r>
     </w:p>
     <w:p>
@@ -1846,7 +2179,27 @@
         <w:jc w:val="both"/>
       </w:pPr>
       <w:r>
-        <w:t>Ensuite, pour chaque image du test set, n-masques sont fournis. Ils sont comparés un par un face à tous les autres masques en récupérant le Intersection Over Union (noté IoU par la suite). Le meilleur score est conservé car celui-ci signifie que c'est la cellule que l'on cherche à masquer.</w:t>
+        <w:t xml:space="preserve">Ensuite, pour chaque image du test set, n-masques sont fournis. Ils sont comparés un par un </w:t>
+      </w:r>
+      <w:r>
+        <w:t>aux</w:t>
+      </w:r>
+      <w:r>
+        <w:t xml:space="preserve"> autres masques en récupérant le Intersection Over Union (noté </w:t>
+      </w:r>
+      <w:proofErr w:type="spellStart"/>
+      <w:r>
+        <w:t>IoU</w:t>
+      </w:r>
+      <w:proofErr w:type="spellEnd"/>
+      <w:r>
+        <w:t xml:space="preserve"> par la suite). Le meilleur score est conservé car </w:t>
+      </w:r>
+      <w:r>
+        <w:t>il signifie que l'on essaye de masquer cette cellule</w:t>
+      </w:r>
+      <w:r>
+        <w:t>.</w:t>
       </w:r>
     </w:p>
     <w:p>
@@ -1856,7 +2209,51 @@
         <w:jc w:val="both"/>
       </w:pPr>
       <w:r>
-        <w:t>Pour chaque masque, on a donc un IoU donnée. Pour tout un ensemble de seuil (allant de 0.5 à 0.95 par steps de 0.05), si l'IoU est supérieur à ce seuil, le masque est considéré comme un "hit". Pour chaque image, la moyenne des masques avec un "hit" est faite. C'est ce résultat qui est utili</w:t>
+        <w:t>Pour chaque masque</w:t>
+      </w:r>
+      <w:r>
+        <w:t xml:space="preserve"> de chaque image</w:t>
+      </w:r>
+      <w:r>
+        <w:t xml:space="preserve">, on a donc un </w:t>
+      </w:r>
+      <w:proofErr w:type="spellStart"/>
+      <w:r>
+        <w:t>IoU</w:t>
+      </w:r>
+      <w:proofErr w:type="spellEnd"/>
+      <w:r>
+        <w:t xml:space="preserve"> donnée. Pour tout un ensemble de seuil </w:t>
+      </w:r>
+      <w:proofErr w:type="gramStart"/>
+      <w:r>
+        <w:t xml:space="preserve">de </w:t>
+      </w:r>
+      <w:proofErr w:type="spellStart"/>
+      <w:r>
+        <w:t>IoU</w:t>
+      </w:r>
+      <w:proofErr w:type="spellEnd"/>
+      <w:proofErr w:type="gramEnd"/>
+      <w:r>
+        <w:t xml:space="preserve"> </w:t>
+      </w:r>
+      <w:r>
+        <w:t xml:space="preserve">(allant de 0.5 à 0.95 par </w:t>
+      </w:r>
+      <w:proofErr w:type="spellStart"/>
+      <w:r>
+        <w:t>steps</w:t>
+      </w:r>
+      <w:proofErr w:type="spellEnd"/>
+      <w:r>
+        <w:t xml:space="preserve"> de 0.05), si </w:t>
+      </w:r>
+      <w:r>
+        <w:t>celui-ci</w:t>
+      </w:r>
+      <w:r>
+        <w:t xml:space="preserve"> est supérieur à ce seuil, le masque est considéré comme un "hit". Pour chaque image, la moyenne des masques avec un "hit" est faite. C'est ce résultat qui est utili</w:t>
       </w:r>
       <w:r>
         <w:t xml:space="preserve">sé pour l'évaluation. </w:t>
@@ -1877,7 +2274,7 @@
         <w:spacing w:before="240"/>
         <w:jc w:val="both"/>
       </w:pPr>
-      <w:bookmarkStart w:id="4" w:name="_Toc505269785"/>
+      <w:bookmarkStart w:id="4" w:name="_Toc505429585"/>
       <w:r>
         <w:t>Exploration</w:t>
       </w:r>
@@ -1888,7 +2285,7 @@
         <w:pStyle w:val="Titre2"/>
         <w:jc w:val="both"/>
       </w:pPr>
-      <w:bookmarkStart w:id="5" w:name="_Toc505269786"/>
+      <w:bookmarkStart w:id="5" w:name="_Toc505429586"/>
       <w:r>
         <w:t>Type d'images</w:t>
       </w:r>
@@ -1896,13 +2293,38 @@
     </w:p>
     <w:p>
       <w:pPr>
+        <w:spacing w:after="0"/>
         <w:jc w:val="both"/>
       </w:pPr>
       <w:r>
         <w:tab/>
       </w:r>
       <w:r>
-        <w:t>Lors de l'exploration, on peut remarquer que l'on a 3 types d'images. Certaines sont en couleurs, d'autres avec les cellules en blanc sur fond noir et d'autre avec la cellule en noir sur fond blanc.</w:t>
+        <w:t>Lors de l'exploration, on peut remarquer que l'on a 3 types d'images. Certaines sont en couleurs, d'autres avec les cellules en blanc</w:t>
+      </w:r>
+      <w:r>
+        <w:t>hes</w:t>
+      </w:r>
+      <w:r>
+        <w:t xml:space="preserve"> sur </w:t>
+      </w:r>
+      <w:r>
+        <w:t xml:space="preserve">un </w:t>
+      </w:r>
+      <w:r>
+        <w:t>fond noir</w:t>
+      </w:r>
+      <w:r>
+        <w:t xml:space="preserve"> (ce type est très majoritaire)</w:t>
+      </w:r>
+      <w:r>
+        <w:t xml:space="preserve"> et d'autre</w:t>
+      </w:r>
+      <w:r>
+        <w:t>s</w:t>
+      </w:r>
+      <w:r>
+        <w:t xml:space="preserve"> avec la cellule en noir sur fond blanc.</w:t>
       </w:r>
     </w:p>
     <w:p>
@@ -1930,44 +2352,33 @@
             <v:path o:extrusionok="f" gradientshapeok="t" o:connecttype="rect"/>
             <o:lock v:ext="edit" aspectratio="t"/>
           </v:shapetype>
-          <v:shape id="_x0000_i1026" type="#_x0000_t75" style="width:127.5pt;height:127.5pt">
+          <v:shape id="_x0000_i1025" type="#_x0000_t75" style="width:110.6pt;height:110.6pt">
             <v:imagedata r:id="rId9" o:title="2a1a294e21d76efd0399e4eb321b45f44f7510911acd92c988480195c5b4c812"/>
           </v:shape>
         </w:pict>
       </w:r>
       <w:r>
         <w:pict>
-          <v:shape id="_x0000_i1027" type="#_x0000_t75" style="width:127.5pt;height:127.5pt">
+          <v:shape id="_x0000_i1026" type="#_x0000_t75" style="width:110.6pt;height:110.6pt">
             <v:imagedata r:id="rId10" o:title="3b957237bc1e09740b58a414282393d3a91dde996b061e7061f4198fb03dab2e"/>
           </v:shape>
         </w:pict>
       </w:r>
       <w:r>
         <w:pict>
-          <v:shape id="_x0000_i1025" type="#_x0000_t75" style="width:160.1pt;height:127.5pt">
+          <v:shape id="_x0000_i1027" type="#_x0000_t75" style="width:139.45pt;height:110.6pt">
             <v:imagedata r:id="rId11" o:title="5d75a63972ef643efd7c42f20668b167f2af43635d6263962d84e62e7609ab51"/>
           </v:shape>
         </w:pict>
       </w:r>
     </w:p>
     <w:p>
+      <w:pPr>
+        <w:pStyle w:val="Titre2"/>
+      </w:pPr>
+      <w:bookmarkStart w:id="6" w:name="_Toc505429587"/>
       <w:r>
         <w:lastRenderedPageBreak/>
-        <w:t xml:space="preserve">Très globalement, on a majoritairement </w:t>
-      </w:r>
-      <w:r>
-        <w:t>les images</w:t>
-      </w:r>
-      <w:r>
-        <w:t xml:space="preserve"> avec les cellules blanches sur fond noir. </w:t>
-      </w:r>
-    </w:p>
-    <w:p>
-      <w:pPr>
-        <w:pStyle w:val="Titre2"/>
-      </w:pPr>
-      <w:bookmarkStart w:id="6" w:name="_Toc505269787"/>
-      <w:r>
         <w:t>Taille des images</w:t>
       </w:r>
       <w:bookmarkEnd w:id="6"/>
@@ -1978,7 +2389,13 @@
       </w:pPr>
       <w:r>
         <w:tab/>
-        <w:t>Concernant la taille des images, elles sont assez variables mais globalement assez petites et avec des ratios correctes. On peut afficher les dimensions via un nuage de points comme ci-dessous:</w:t>
+        <w:t>Concernant la taille des images, elles sont assez variables mais assez petites et avec des ratios</w:t>
+      </w:r>
+      <w:r>
+        <w:t xml:space="preserve"> (largeur/hauteur) correct</w:t>
+      </w:r>
+      <w:r>
+        <w:t>s. On peut afficher les dimensions via un nuage de points comme ci-dessous:</w:t>
       </w:r>
     </w:p>
     <w:p>
@@ -1987,7 +2404,7 @@
       </w:pPr>
       <w:r>
         <w:pict>
-          <v:shape id="_x0000_i1028" type="#_x0000_t75" style="width:402.7pt;height:274.8pt">
+          <v:shape id="_x0000_i1028" type="#_x0000_t75" style="width:363.85pt;height:248.3pt">
             <v:imagedata r:id="rId12" o:title="dimensions" croptop="3377f" cropbottom="2497f" cropleft="2417f" cropright="4835f"/>
           </v:shape>
         </w:pict>
@@ -1997,7 +2414,7 @@
       <w:pPr>
         <w:pStyle w:val="Titre2"/>
       </w:pPr>
-      <w:bookmarkStart w:id="7" w:name="_Toc505269788"/>
+      <w:bookmarkStart w:id="7" w:name="_Toc505429588"/>
       <w:r>
         <w:t>Couleur moyenne</w:t>
       </w:r>
@@ -2014,7 +2431,35 @@
         <w:t xml:space="preserve"> </w:t>
       </w:r>
       <w:r>
-        <w:t>Pour la phase de pré-processing, un des objectifs était de convertir ces 3 types d'images dans un seul type (fond noir et cellules en blanc). Pour ce faire, l'ensemble des images a été convertie en Noir et Blanc et la couleur moyenne a été récupérée. On peut voir le boxplot de celle-ci ci-dessous.</w:t>
+        <w:t>Pour la phase de pré-</w:t>
+      </w:r>
+      <w:proofErr w:type="spellStart"/>
+      <w:r>
+        <w:t>processing</w:t>
+      </w:r>
+      <w:proofErr w:type="spellEnd"/>
+      <w:r>
+        <w:t xml:space="preserve">, un des objectifs était de convertir ces 3 types d'images dans un seul type (fond noir et cellules en blanc). Pour ce faire, </w:t>
+      </w:r>
+      <w:r>
+        <w:t>les images en couleurs ont</w:t>
+      </w:r>
+      <w:r>
+        <w:t xml:space="preserve"> été convertie</w:t>
+      </w:r>
+      <w:r>
+        <w:t>s</w:t>
+      </w:r>
+      <w:r>
+        <w:t xml:space="preserve"> en Noir et Blanc et la couleur moyenne a été récupérée. On peut voir le </w:t>
+      </w:r>
+      <w:proofErr w:type="spellStart"/>
+      <w:r>
+        <w:t>boxplot</w:t>
+      </w:r>
+      <w:proofErr w:type="spellEnd"/>
+      <w:r>
+        <w:t xml:space="preserve"> de celle-ci ci-dessous.</w:t>
       </w:r>
     </w:p>
     <w:p>
@@ -2034,11 +2479,37 @@
         <w:jc w:val="both"/>
       </w:pPr>
       <w:r>
-        <w:lastRenderedPageBreak/>
-        <w:t>On peut remarquer que certaines images ont une moyenne très haute donc un majoritairement du blanc. A l'inverse, on a beaucoup d'images avec le noir majoritaire. On peut remarquer un gap important entre ces 2 types d'image et on peut donc faire l'inversion en fonction d'un seuil mis à 150 dans notre cas.</w:t>
-      </w:r>
-      <w:r>
-        <w:t xml:space="preserve"> On peut maintenant passer au pré-processing.</w:t>
+        <w:t xml:space="preserve">On peut remarquer que certaines images ont une moyenne très haute donc </w:t>
+      </w:r>
+      <w:r>
+        <w:t xml:space="preserve">sont </w:t>
+      </w:r>
+      <w:r>
+        <w:t xml:space="preserve">majoritairement </w:t>
+      </w:r>
+      <w:r>
+        <w:t>blanches</w:t>
+      </w:r>
+      <w:r>
+        <w:t xml:space="preserve">. A l'inverse, on a beaucoup d'images avec le noir majoritaire. </w:t>
+      </w:r>
+      <w:r>
+        <w:t>On a</w:t>
+      </w:r>
+      <w:r>
+        <w:t xml:space="preserve"> un gap important entre ces 2 types d'image</w:t>
+      </w:r>
+      <w:r>
+        <w:t xml:space="preserve"> (de 95 à 190)</w:t>
+      </w:r>
+      <w:r>
+        <w:t xml:space="preserve"> et on peut donc faire l'inversion</w:t>
+      </w:r>
+      <w:r>
+        <w:t xml:space="preserve"> N&amp;B =&gt; B&amp;N</w:t>
+      </w:r>
+      <w:r>
+        <w:t xml:space="preserve"> en fonction d'un seuil mis à 150 dans notre cas.</w:t>
       </w:r>
     </w:p>
     <w:p>
@@ -2047,20 +2518,26 @@
         <w:spacing w:before="240"/>
         <w:jc w:val="both"/>
       </w:pPr>
-      <w:bookmarkStart w:id="8" w:name="_Toc505269789"/>
-      <w:r>
+      <w:bookmarkStart w:id="8" w:name="_Toc505429589"/>
+      <w:r>
+        <w:lastRenderedPageBreak/>
         <w:t>Pré</w:t>
       </w:r>
       <w:r>
-        <w:t>-processing</w:t>
+        <w:t>-</w:t>
+      </w:r>
+      <w:proofErr w:type="spellStart"/>
+      <w:r>
+        <w:t>processing</w:t>
       </w:r>
       <w:bookmarkEnd w:id="8"/>
+      <w:proofErr w:type="spellEnd"/>
     </w:p>
     <w:p>
       <w:pPr>
         <w:pStyle w:val="Titre2"/>
       </w:pPr>
-      <w:bookmarkStart w:id="9" w:name="_Toc505269790"/>
+      <w:bookmarkStart w:id="9" w:name="_Toc505429590"/>
       <w:r>
         <w:t>Préparation des masques</w:t>
       </w:r>
@@ -2069,7 +2546,15 @@
     <w:p>
       <w:r>
         <w:tab/>
-        <w:t>Concernant les masques fournis, on a un dossier par images avec tous les masques de celle-ci. Pour la phase de pré-processing, une simple fusion a été faite afin d'avoir un masque global.</w:t>
+        <w:t>Concernant les masques fournis, on a un dossier par image avec tous les masques de celle-ci. Pour la phase de pré-</w:t>
+      </w:r>
+      <w:proofErr w:type="spellStart"/>
+      <w:r>
+        <w:t>processing</w:t>
+      </w:r>
+      <w:proofErr w:type="spellEnd"/>
+      <w:r>
+        <w:t>, une simple fusion a été faite afin d'avoir un masque global.</w:t>
       </w:r>
     </w:p>
     <w:p>
@@ -2130,7 +2615,7 @@
         <w:pStyle w:val="Titre2"/>
         <w:jc w:val="both"/>
       </w:pPr>
-      <w:bookmarkStart w:id="10" w:name="_Toc505269791"/>
+      <w:bookmarkStart w:id="10" w:name="_Toc505429591"/>
       <w:r>
         <w:t>Augmentation de Contraste</w:t>
       </w:r>
@@ -2144,7 +2629,13 @@
         <w:tab/>
       </w:r>
       <w:r>
-        <w:t xml:space="preserve">Comme on l'a vu précédemment, on a un seuil permettant de détecter si l'image est blanche sur fond noir ou noir sur fond blanc. Ajouté à cela, on va normaliser le constraste. L'objectif étant d'avoir le max à </w:t>
+        <w:t xml:space="preserve">Comme on l'a vu précédemment, on a un seuil permettant de détecter si l'image est blanche sur fond noir ou noir sur fond blanc. Ajouté à cela, on va normaliser le </w:t>
+      </w:r>
+      <w:r>
+        <w:t>contraste</w:t>
+      </w:r>
+      <w:r>
+        <w:t xml:space="preserve">. L'objectif étant d'avoir le max à </w:t>
       </w:r>
       <w:r>
         <w:t xml:space="preserve">de l'image </w:t>
@@ -2156,7 +2647,13 @@
         <w:t>imum</w:t>
       </w:r>
       <w:r>
-        <w:t xml:space="preserve"> à 0. Cela a pour effet d'augmenter les contrastes. Par la suite, une seconde augmentation sera faite avec pour objectif dépasser les 255 et les 0 afin de clipper l'image. Sur une image test, cela donne :</w:t>
+        <w:t xml:space="preserve"> à 0. Cela a pour effet d'augmenter les contrastes. Par la suite, une seconde augmentation sera faite avec pour objectif dépasser </w:t>
+      </w:r>
+      <w:r>
+        <w:t>ce maximum/minimum et ensuite</w:t>
+      </w:r>
+      <w:r>
+        <w:t xml:space="preserve"> clipper l'image. Sur une image test, cela donne :</w:t>
       </w:r>
     </w:p>
     <w:p>
@@ -2220,10 +2717,48 @@
         <w:jc w:val="both"/>
       </w:pPr>
       <w:r>
-        <w:t>La phase 1 est la conversion en Noir et Blanc, la phase 2 est l'inversion en Blanc et Noir (moyenne &gt; 150). La phase 3 est le boost de contraste et la phase 5 est le seuillage.</w:t>
-      </w:r>
-      <w:r>
-        <w:t xml:space="preserve"> Cela permet d'avoir des images homogènes et mieux faire ressortir les noyaux.</w:t>
+        <w:t>La phase 1 est la conversion en Noir et Blanc, la phase 2 est l'inversion en Blanc et Noir (mo</w:t>
+      </w:r>
+      <w:r>
+        <w:t xml:space="preserve">yenne &gt; 150). La phase 3 est la normalisation </w:t>
+      </w:r>
+      <w:r>
+        <w:t>de</w:t>
+      </w:r>
+      <w:r>
+        <w:t>s</w:t>
+      </w:r>
+      <w:r>
+        <w:t xml:space="preserve"> contraste</w:t>
+      </w:r>
+      <w:r>
+        <w:t>s</w:t>
+      </w:r>
+      <w:r>
+        <w:t xml:space="preserve"> et la phase 5 est le </w:t>
+      </w:r>
+      <w:r>
+        <w:t>"</w:t>
+      </w:r>
+      <w:r>
+        <w:t>seuillage</w:t>
+      </w:r>
+      <w:r>
+        <w:t>"</w:t>
+      </w:r>
+      <w:r>
+        <w:t>.</w:t>
+      </w:r>
+      <w:r>
+        <w:t xml:space="preserve"> Cela permet d'avoir des images homogènes et mieux faire </w:t>
+      </w:r>
+      <w:bookmarkStart w:id="11" w:name="_GoBack"/>
+      <w:r>
+        <w:t xml:space="preserve">ressortir </w:t>
+      </w:r>
+      <w:bookmarkEnd w:id="11"/>
+      <w:r>
+        <w:t>les noyaux.</w:t>
       </w:r>
     </w:p>
     <w:p>
@@ -2231,11 +2766,16 @@
         <w:pStyle w:val="Titre2"/>
         <w:jc w:val="both"/>
       </w:pPr>
-      <w:bookmarkStart w:id="11" w:name="_Toc505269792"/>
-      <w:r>
-        <w:t>Adaptative Threshold</w:t>
-      </w:r>
-      <w:bookmarkEnd w:id="11"/>
+      <w:bookmarkStart w:id="12" w:name="_Toc505429592"/>
+      <w:r>
+        <w:t xml:space="preserve">Adaptative </w:t>
+      </w:r>
+      <w:proofErr w:type="spellStart"/>
+      <w:r>
+        <w:t>Threshold</w:t>
+      </w:r>
+      <w:bookmarkEnd w:id="12"/>
+      <w:proofErr w:type="spellEnd"/>
     </w:p>
     <w:p>
       <w:pPr>
@@ -2243,11 +2783,40 @@
       </w:pPr>
       <w:r>
         <w:tab/>
-        <w:t xml:space="preserve">Lors de différents préprocessing testés (disponible dans le notebook Data Préparation), un type de pré-processing m'a aussi intéressé, c'est l'adaptative Threshold. Celui-ci permet de faire </w:t>
-      </w:r>
-      <w:r>
-        <w:lastRenderedPageBreak/>
-        <w:t xml:space="preserve">ressortir les contours de cellules et permettent ainsi d'aider à séparer les noyaux qui se touchent par la suite. </w:t>
+        <w:t>Lors de différents pré</w:t>
+      </w:r>
+      <w:r>
+        <w:t>-</w:t>
+      </w:r>
+      <w:proofErr w:type="spellStart"/>
+      <w:r>
+        <w:t>processing</w:t>
+      </w:r>
+      <w:proofErr w:type="spellEnd"/>
+      <w:r>
+        <w:t xml:space="preserve"> testés (disponible dans le notebook Data Préparation), un type de pré-</w:t>
+      </w:r>
+      <w:proofErr w:type="spellStart"/>
+      <w:r>
+        <w:t>processing</w:t>
+      </w:r>
+      <w:proofErr w:type="spellEnd"/>
+      <w:r>
+        <w:t xml:space="preserve"> m'a aussi intéressé, c'est l'adaptative </w:t>
+      </w:r>
+      <w:proofErr w:type="spellStart"/>
+      <w:r>
+        <w:t>Threshold</w:t>
+      </w:r>
+      <w:proofErr w:type="spellEnd"/>
+      <w:r>
+        <w:t>. Celui-ci permet de faire ressortir les contours de cellules et permett</w:t>
+      </w:r>
+      <w:r>
+        <w:t>r</w:t>
+      </w:r>
+      <w:r>
+        <w:t xml:space="preserve">e ainsi d'aider à séparer les noyaux qui se touchent par la suite. </w:t>
       </w:r>
     </w:p>
     <w:p>
@@ -2259,6 +2828,7 @@
           <w:noProof/>
           <w:lang w:eastAsia="fr-FR"/>
         </w:rPr>
+        <w:lastRenderedPageBreak/>
         <w:drawing>
           <wp:inline distT="0" distB="0" distL="0" distR="0">
             <wp:extent cx="1893547" cy="1512000"/>
@@ -2373,7 +2943,34 @@
     <w:p>
       <w:r>
         <w:tab/>
-        <w:t>Ce dessus, se trouve à gauche l'image de base, au milieu l'image pré-processée et à droite le résultat de l'adaptative Threshold. Ce résultat étant intéressé pour un dernier modèle.</w:t>
+      </w:r>
+      <w:r>
+        <w:t>Ci-dessus</w:t>
+      </w:r>
+      <w:r>
+        <w:t>, se trouve à gauche l'image de base, au milieu l'image pré-</w:t>
+      </w:r>
+      <w:proofErr w:type="spellStart"/>
+      <w:r>
+        <w:t>processée</w:t>
+      </w:r>
+      <w:proofErr w:type="spellEnd"/>
+      <w:r>
+        <w:t xml:space="preserve"> et à droite le résultat de l'adaptative </w:t>
+      </w:r>
+      <w:proofErr w:type="spellStart"/>
+      <w:r>
+        <w:t>Threshold</w:t>
+      </w:r>
+      <w:proofErr w:type="spellEnd"/>
+      <w:r>
+        <w:t>. Ce résultat étant intéress</w:t>
+      </w:r>
+      <w:r>
+        <w:t>ant</w:t>
+      </w:r>
+      <w:r>
+        <w:t xml:space="preserve"> pour un dernier modèle.</w:t>
       </w:r>
     </w:p>
     <w:p>
@@ -2381,11 +2978,11 @@
         <w:pStyle w:val="Titre2"/>
         <w:jc w:val="both"/>
       </w:pPr>
-      <w:bookmarkStart w:id="12" w:name="_Toc505269793"/>
+      <w:bookmarkStart w:id="13" w:name="_Toc505429593"/>
       <w:r>
         <w:t>Redimensionnement</w:t>
       </w:r>
-      <w:bookmarkEnd w:id="12"/>
+      <w:bookmarkEnd w:id="13"/>
     </w:p>
     <w:p>
       <w:pPr>
@@ -2400,11 +2997,11 @@
       <w:pPr>
         <w:pStyle w:val="Titre3"/>
       </w:pPr>
-      <w:bookmarkStart w:id="13" w:name="_Toc505269794"/>
+      <w:bookmarkStart w:id="14" w:name="_Toc505429594"/>
       <w:r>
         <w:t>Version non déformée</w:t>
       </w:r>
-      <w:bookmarkEnd w:id="13"/>
+      <w:bookmarkEnd w:id="14"/>
     </w:p>
     <w:p>
       <w:pPr>
@@ -2439,17 +3036,25 @@
       <w:pPr>
         <w:pStyle w:val="Titre3"/>
       </w:pPr>
-      <w:bookmarkStart w:id="14" w:name="_Toc505269795"/>
+      <w:bookmarkStart w:id="15" w:name="_Toc505429595"/>
       <w:r>
         <w:lastRenderedPageBreak/>
         <w:t>Version classique</w:t>
       </w:r>
-      <w:bookmarkEnd w:id="14"/>
+      <w:bookmarkEnd w:id="15"/>
     </w:p>
     <w:p>
       <w:r>
         <w:tab/>
-        <w:t>Suite à l'échec du précédent redimensionnement, et au vu des ratios (hauteur/largeur) qui ne sont pas extrêmes, un scaling classique a été utilisé. Dans un premier temps, afin de tester le modèle en 128 x 128 puis en 256 x 256.</w:t>
+        <w:t xml:space="preserve">Suite à l'échec du précédent redimensionnement, et au vu des ratios (hauteur/largeur) qui ne sont pas extrêmes, un </w:t>
+      </w:r>
+      <w:proofErr w:type="spellStart"/>
+      <w:r>
+        <w:t>scaling</w:t>
+      </w:r>
+      <w:proofErr w:type="spellEnd"/>
+      <w:r>
+        <w:t xml:space="preserve"> classique a été utilisé. Dans un premier temps, afin de tester le modèle en 128 x 128 puis en 256 x 256.</w:t>
       </w:r>
       <w:r>
         <w:tab/>
@@ -2461,21 +3066,21 @@
         <w:spacing w:before="240"/>
         <w:jc w:val="both"/>
       </w:pPr>
-      <w:bookmarkStart w:id="15" w:name="_Toc505269796"/>
+      <w:bookmarkStart w:id="16" w:name="_Toc505429596"/>
       <w:r>
         <w:t>Modèles</w:t>
       </w:r>
-      <w:bookmarkEnd w:id="15"/>
+      <w:bookmarkEnd w:id="16"/>
     </w:p>
     <w:p>
       <w:pPr>
         <w:pStyle w:val="Titre2"/>
       </w:pPr>
-      <w:bookmarkStart w:id="16" w:name="_Toc505269797"/>
+      <w:bookmarkStart w:id="17" w:name="_Toc505429597"/>
       <w:r>
         <w:t>Modèle Simple</w:t>
       </w:r>
-      <w:bookmarkEnd w:id="16"/>
+      <w:bookmarkEnd w:id="17"/>
     </w:p>
     <w:p>
       <w:pPr>
@@ -2485,7 +3090,133 @@
         <w:tab/>
       </w:r>
       <w:r>
-        <w:t xml:space="preserve">Le premier modèle que l'on peut tester afin d'avoir une baseline, est un modèle classique n'utilisant que de l'image processing. Pour ce faire, nous avons déjà les images pré-processée prédemment. Sur celle-ci, un simple threshold sera appliquée sur la valeur du pixel sera faite. Si on prend un seuil trop bas, l'image aura trop de blanc et l'union sera très grande résultat à un faible IoU. Si on prend un seuil trop haut, on aura trop peu d'intersection et donc un score faible. De ce faite, une mesure du IoU </w:t>
+        <w:t xml:space="preserve">Le premier modèle que l'on peut tester afin d'avoir une </w:t>
+      </w:r>
+      <w:proofErr w:type="spellStart"/>
+      <w:r>
+        <w:t>baseline</w:t>
+      </w:r>
+      <w:proofErr w:type="spellEnd"/>
+      <w:r>
+        <w:t xml:space="preserve">, est un modèle classique n'utilisant que de </w:t>
+      </w:r>
+      <w:r>
+        <w:t>l'</w:t>
+      </w:r>
+      <w:r>
+        <w:rPr>
+          <w:i/>
+        </w:rPr>
+        <w:t>image</w:t>
+      </w:r>
+      <w:r>
+        <w:rPr>
+          <w:i/>
+        </w:rPr>
+        <w:t xml:space="preserve"> </w:t>
+      </w:r>
+      <w:proofErr w:type="spellStart"/>
+      <w:r>
+        <w:rPr>
+          <w:i/>
+        </w:rPr>
+        <w:t>pr</w:t>
+      </w:r>
+      <w:r>
+        <w:rPr>
+          <w:i/>
+        </w:rPr>
+        <w:t>ocessing</w:t>
+      </w:r>
+      <w:proofErr w:type="spellEnd"/>
+      <w:r>
+        <w:t xml:space="preserve"> avec </w:t>
+      </w:r>
+      <w:proofErr w:type="spellStart"/>
+      <w:r>
+        <w:t>openCV</w:t>
+      </w:r>
+      <w:proofErr w:type="spellEnd"/>
+      <w:r>
+        <w:t>. Pour ce faire, nous avons déjà les images pré-</w:t>
+      </w:r>
+      <w:proofErr w:type="spellStart"/>
+      <w:r>
+        <w:t>processée</w:t>
+      </w:r>
+      <w:proofErr w:type="spellEnd"/>
+      <w:r>
+        <w:t xml:space="preserve"> pré</w:t>
+      </w:r>
+      <w:r>
+        <w:t>cé</w:t>
+      </w:r>
+      <w:r>
+        <w:t xml:space="preserve">demment. Sur celle-ci, un simple </w:t>
+      </w:r>
+      <w:proofErr w:type="spellStart"/>
+      <w:r>
+        <w:t>threshold</w:t>
+      </w:r>
+      <w:proofErr w:type="spellEnd"/>
+      <w:r>
+        <w:t xml:space="preserve"> sera appliquée sur la valeur d</w:t>
+      </w:r>
+      <w:r>
+        <w:t>e chaque</w:t>
+      </w:r>
+      <w:r>
+        <w:t xml:space="preserve"> </w:t>
+      </w:r>
+      <w:proofErr w:type="gramStart"/>
+      <w:r>
+        <w:t>pixel</w:t>
+      </w:r>
+      <w:r>
+        <w:t>s</w:t>
+      </w:r>
+      <w:proofErr w:type="gramEnd"/>
+      <w:r>
+        <w:t>. Si on prend un seuil trop bas, l'image aura trop de blanc</w:t>
+      </w:r>
+      <w:r>
+        <w:t>. L</w:t>
+      </w:r>
+      <w:r>
+        <w:t>'union sera très grande</w:t>
+      </w:r>
+      <w:r>
+        <w:t>, résultant</w:t>
+      </w:r>
+      <w:r>
+        <w:t xml:space="preserve"> à un faible </w:t>
+      </w:r>
+      <w:proofErr w:type="spellStart"/>
+      <w:r>
+        <w:t>IoU</w:t>
+      </w:r>
+      <w:proofErr w:type="spellEnd"/>
+      <w:r>
+        <w:t>. Si on prend un seuil trop haut, on aura trop peu d'intersection et donc un score faible</w:t>
+      </w:r>
+      <w:r>
+        <w:t xml:space="preserve"> aussi</w:t>
+      </w:r>
+      <w:r>
+        <w:t xml:space="preserve">. De ce faite, une mesure </w:t>
+      </w:r>
+      <w:proofErr w:type="gramStart"/>
+      <w:r>
+        <w:t xml:space="preserve">du </w:t>
+      </w:r>
+      <w:proofErr w:type="spellStart"/>
+      <w:r>
+        <w:t>IoU</w:t>
+      </w:r>
+      <w:proofErr w:type="spellEnd"/>
+      <w:proofErr w:type="gramEnd"/>
+      <w:r>
+        <w:t xml:space="preserve"> </w:t>
       </w:r>
       <w:r>
         <w:rPr>
@@ -2494,7 +3225,13 @@
         <w:t>sur le masque complet</w:t>
       </w:r>
       <w:r>
-        <w:t xml:space="preserve"> a été faite suivant tous les seuil possible. On trouve les résultats suivants :</w:t>
+        <w:t xml:space="preserve"> a été faite suivant tous les seuil</w:t>
+      </w:r>
+      <w:r>
+        <w:t>s</w:t>
+      </w:r>
+      <w:r>
+        <w:t xml:space="preserve"> possible. On trouve les résultats suivants :</w:t>
       </w:r>
     </w:p>
     <w:p>
@@ -2511,7 +3248,13 @@
     </w:p>
     <w:p>
       <w:r>
-        <w:t>Le seuil optimal est à 40. Basé la dessus, on peut prédire les masques et les comparer à ceux fournis. La 1</w:t>
+        <w:t xml:space="preserve">Le seuil optimal est à 40. Basé la dessus, on peut prédire les masques et les comparer à ceux fournis. </w:t>
+      </w:r>
+      <w:r>
+        <w:t>Sur l'image ci-dessous, l</w:t>
+      </w:r>
+      <w:r>
+        <w:t>a 1</w:t>
       </w:r>
       <w:r>
         <w:rPr>
@@ -2526,7 +3269,15 @@
         <w:t>montre les</w:t>
       </w:r>
       <w:r>
-        <w:t xml:space="preserve"> images pré-processées, la 2</w:t>
+        <w:t xml:space="preserve"> images pré-</w:t>
+      </w:r>
+      <w:proofErr w:type="spellStart"/>
+      <w:r>
+        <w:t>processées</w:t>
+      </w:r>
+      <w:proofErr w:type="spellEnd"/>
+      <w:r>
+        <w:t>, la 2</w:t>
       </w:r>
       <w:r>
         <w:rPr>
@@ -2535,7 +3286,19 @@
         <w:t>nde</w:t>
       </w:r>
       <w:r>
-        <w:t xml:space="preserve"> ligne est le vrai masque et la dernière ligne est la prédiction.</w:t>
+        <w:t xml:space="preserve"> ligne est </w:t>
+      </w:r>
+      <w:r>
+        <w:t>la prédiction</w:t>
+      </w:r>
+      <w:r>
+        <w:t xml:space="preserve"> et la dernière ligne est </w:t>
+      </w:r>
+      <w:r>
+        <w:t>le vrai masque</w:t>
+      </w:r>
+      <w:r>
+        <w:t>.</w:t>
       </w:r>
     </w:p>
     <w:p>
@@ -2563,11 +3326,11 @@
       <w:pPr>
         <w:pStyle w:val="Titre2"/>
       </w:pPr>
-      <w:bookmarkStart w:id="17" w:name="_Toc505269798"/>
+      <w:bookmarkStart w:id="18" w:name="_Toc505429598"/>
       <w:r>
         <w:t>U-net Classique</w:t>
       </w:r>
-      <w:bookmarkEnd w:id="17"/>
+      <w:bookmarkEnd w:id="18"/>
     </w:p>
     <w:p>
       <w:pPr>
@@ -2577,7 +3340,15 @@
         <w:tab/>
       </w:r>
       <w:r>
-        <w:t xml:space="preserve">En 2015, un modèle de segmentation d'image dans le milieu médical a gagné le ISBI 2015 loin devant les autres modèles. Ce projet étant similaire, c'est le modèle le plus utilisé par les compétiteurs. C'est donc aussi un modèle que j'ai voulu testé. </w:t>
+        <w:t xml:space="preserve">En 2015, un modèle de segmentation d'image dans le milieu médical a gagné </w:t>
+      </w:r>
+      <w:proofErr w:type="gramStart"/>
+      <w:r>
+        <w:t>le ISBI</w:t>
+      </w:r>
+      <w:proofErr w:type="gramEnd"/>
+      <w:r>
+        <w:t xml:space="preserve"> 2015 loin devant les autres modèles. Ce projet étant similaire, c'est le modèle le plus utilisé par les compétiteurs. C'est donc aussi un modèle que j'ai voulu testé. </w:t>
       </w:r>
     </w:p>
     <w:p>
@@ -2586,13 +3357,51 @@
       </w:pPr>
       <w:r>
         <w:tab/>
-        <w:t>Un des bémols sur ce projet avec le U-net classique</w:t>
+        <w:t xml:space="preserve">Un des bémols sur ce projet avec </w:t>
+      </w:r>
+      <w:proofErr w:type="gramStart"/>
+      <w:r>
+        <w:t>le U-net</w:t>
+      </w:r>
+      <w:proofErr w:type="gramEnd"/>
+      <w:r>
+        <w:t xml:space="preserve"> classique</w:t>
       </w:r>
       <w:r>
         <w:t xml:space="preserve"> (architecture présentée en Annexe 1)</w:t>
       </w:r>
       <w:r>
-        <w:t>, c'est qu'il coupe les bordures. Sur une image de 572x572, le masque est de 388x388. Afin d'avoir une taille identique en entrée qu'en sortie, j'ai décidé de prendre une taille multiple de 2 afin de ne pas avec de soucis lors du Max Pooling ainsi que de passer tous les padding en "same"</w:t>
+        <w:t xml:space="preserve">, c'est qu'il coupe les bordures. Sur une image de 572x572, </w:t>
+      </w:r>
+      <w:r>
+        <w:t xml:space="preserve">l'image traitée est de 388x388 tout comme </w:t>
+      </w:r>
+      <w:r>
+        <w:t xml:space="preserve">le masque est de 388x388. Afin d'avoir une taille identique en entrée qu'en sortie, j'ai décidé de prendre une taille multiple de 2 afin de ne pas avec de soucis lors du Max </w:t>
+      </w:r>
+      <w:proofErr w:type="spellStart"/>
+      <w:r>
+        <w:t>Pooling</w:t>
+      </w:r>
+      <w:proofErr w:type="spellEnd"/>
+      <w:r>
+        <w:t xml:space="preserve"> ainsi que de passer tous les </w:t>
+      </w:r>
+      <w:proofErr w:type="spellStart"/>
+      <w:r>
+        <w:t>padding</w:t>
+      </w:r>
+      <w:proofErr w:type="spellEnd"/>
+      <w:r>
+        <w:t xml:space="preserve"> en "</w:t>
+      </w:r>
+      <w:proofErr w:type="spellStart"/>
+      <w:r>
+        <w:t>same</w:t>
+      </w:r>
+      <w:proofErr w:type="spellEnd"/>
+      <w:r>
+        <w:t>"</w:t>
       </w:r>
       <w:r>
         <w:t xml:space="preserve"> (</w:t>
@@ -2619,7 +3428,33 @@
         <w:t>s</w:t>
       </w:r>
       <w:r>
-        <w:t xml:space="preserve"> pré-processées pour avoir un nombre de layer fixe (à 1) redimensionné en 256 x 256. La data-augmentation a été testée mais ne donne pas de bon resultats pour les mêmes raisons que le redimensionnement sans déformations (bordures blanches). Quelques images augmentées sont présentes en annexe 4.</w:t>
+        <w:t xml:space="preserve"> pré-</w:t>
+      </w:r>
+      <w:proofErr w:type="spellStart"/>
+      <w:r>
+        <w:t>processées</w:t>
+      </w:r>
+      <w:proofErr w:type="spellEnd"/>
+      <w:r>
+        <w:t xml:space="preserve"> pour avoir un nombre de layer fixe (à 1) redimensionné en 256 x 256. La data-augmentation a été testée mais ne donne pas de </w:t>
+      </w:r>
+      <w:r>
+        <w:t>bons résultats</w:t>
+      </w:r>
+      <w:r>
+        <w:t xml:space="preserve"> pour les mêmes raisons que le redimensionnement sans déformations (bordures blanches). Quelques images</w:t>
+      </w:r>
+      <w:r>
+        <w:t xml:space="preserve"> et leurs masques augmentés</w:t>
+      </w:r>
+      <w:r>
+        <w:t xml:space="preserve"> sont </w:t>
+      </w:r>
+      <w:r>
+        <w:t>présents</w:t>
+      </w:r>
+      <w:r>
+        <w:t xml:space="preserve"> en annexe 4.</w:t>
       </w:r>
     </w:p>
     <w:p>
@@ -2628,7 +3463,45 @@
       </w:pPr>
       <w:r>
         <w:tab/>
-        <w:t>Un callback a été mis en place aussi pour enregistrer à chaque Epoch la prédiction sur une image de test. En fin de training un gif est généré avec l'ensemble des prédictions. Les gifs sont présent dans le dossier training sur github (</w:t>
+        <w:t xml:space="preserve">Un callback a été mis en place aussi pour enregistrer à chaque </w:t>
+      </w:r>
+      <w:proofErr w:type="spellStart"/>
+      <w:r>
+        <w:t>Epoch</w:t>
+      </w:r>
+      <w:proofErr w:type="spellEnd"/>
+      <w:r>
+        <w:t xml:space="preserve"> la prédiction sur une image de test. En fin de training</w:t>
+      </w:r>
+      <w:r>
+        <w:t>,</w:t>
+      </w:r>
+      <w:r>
+        <w:t xml:space="preserve"> un </w:t>
+      </w:r>
+      <w:proofErr w:type="spellStart"/>
+      <w:r>
+        <w:t>gif</w:t>
+      </w:r>
+      <w:proofErr w:type="spellEnd"/>
+      <w:r>
+        <w:t xml:space="preserve"> est généré avec l'ensemble des prédictions. Les </w:t>
+      </w:r>
+      <w:proofErr w:type="spellStart"/>
+      <w:r>
+        <w:t>gifs</w:t>
+      </w:r>
+      <w:proofErr w:type="spellEnd"/>
+      <w:r>
+        <w:t xml:space="preserve"> sont présent dans le dossier training sur </w:t>
+      </w:r>
+      <w:proofErr w:type="spellStart"/>
+      <w:r>
+        <w:t>github</w:t>
+      </w:r>
+      <w:proofErr w:type="spellEnd"/>
+      <w:r>
+        <w:t xml:space="preserve"> (</w:t>
       </w:r>
       <w:hyperlink r:id="rId22" w:history="1">
         <w:r>
@@ -2639,7 +3512,19 @@
         </w:r>
       </w:hyperlink>
       <w:r>
-        <w:t>). Le numéro correspond à l'ID de l'image est est contant. L'idée est de tester la prédiction sur des masques très différents.</w:t>
+        <w:t>). Le numéro</w:t>
+      </w:r>
+      <w:r>
+        <w:t xml:space="preserve"> à la fin correspond à l'ID de l'image de test</w:t>
+      </w:r>
+      <w:r>
+        <w:t xml:space="preserve">. </w:t>
+      </w:r>
+      <w:r>
+        <w:t xml:space="preserve">J'ai utilisé 4 images ayant de </w:t>
+      </w:r>
+      <w:r>
+        <w:t>des masques très différents.</w:t>
       </w:r>
     </w:p>
     <w:p>
@@ -2648,7 +3533,46 @@
       </w:pPr>
       <w:r>
         <w:tab/>
-        <w:t xml:space="preserve">Si on regarde ses gif, on peut remarquer que la prédiction n'est pas stable du tout avec souvent des masque qui deviennent tout blanc. Cependant, le modèle sauvegardé (après 50 Epoch) est </w:t>
+        <w:t xml:space="preserve">Si on regarde </w:t>
+      </w:r>
+      <w:r>
+        <w:t>c</w:t>
+      </w:r>
+      <w:r>
+        <w:t xml:space="preserve">es </w:t>
+      </w:r>
+      <w:proofErr w:type="spellStart"/>
+      <w:r>
+        <w:t>gif</w:t>
+      </w:r>
+      <w:proofErr w:type="spellEnd"/>
+      <w:r>
+        <w:t>, on peut remarquer que la prédiction n'est pas stable du tout avec souvent des masque</w:t>
+      </w:r>
+      <w:r>
+        <w:t>s</w:t>
+      </w:r>
+      <w:r>
+        <w:t xml:space="preserve"> qui deviennent tout blanc</w:t>
+      </w:r>
+      <w:r>
+        <w:t xml:space="preserve"> en 1 seule </w:t>
+      </w:r>
+      <w:proofErr w:type="spellStart"/>
+      <w:r>
+        <w:t>Epoch</w:t>
+      </w:r>
+      <w:proofErr w:type="spellEnd"/>
+      <w:r>
+        <w:t xml:space="preserve">. Cependant, le modèle sauvegardé (après 50 </w:t>
+      </w:r>
+      <w:proofErr w:type="spellStart"/>
+      <w:r>
+        <w:t>Epoch</w:t>
+      </w:r>
+      <w:proofErr w:type="spellEnd"/>
+      <w:r>
+        <w:t xml:space="preserve">) est </w:t>
       </w:r>
       <w:r>
         <w:rPr>
@@ -2657,19 +3581,27 @@
         <w:t>par chance</w:t>
       </w:r>
       <w:r>
-        <w:t xml:space="preserve"> sans ce défaut. Selon les entrainements, on a parfois des cellules très fusionnées. Pour aider à les décomposer, un modèle extended a été testé.</w:t>
+        <w:t xml:space="preserve"> sans ce défaut. Selon les entrainements, on a parfois des cellules très fusionnées. Pour aider à les décomposer, un modèle </w:t>
+      </w:r>
+      <w:proofErr w:type="spellStart"/>
+      <w:r>
+        <w:t>extended</w:t>
+      </w:r>
+      <w:proofErr w:type="spellEnd"/>
+      <w:r>
+        <w:t xml:space="preserve"> a été testé.</w:t>
       </w:r>
     </w:p>
     <w:p>
       <w:pPr>
         <w:pStyle w:val="Titre2"/>
       </w:pPr>
-      <w:bookmarkStart w:id="18" w:name="_Toc505269799"/>
+      <w:bookmarkStart w:id="19" w:name="_Toc505429599"/>
       <w:r>
         <w:lastRenderedPageBreak/>
         <w:t>U-net Extended (ou multi-arm)</w:t>
       </w:r>
-      <w:bookmarkEnd w:id="18"/>
+      <w:bookmarkEnd w:id="19"/>
     </w:p>
     <w:p>
       <w:pPr>
@@ -2677,7 +3609,26 @@
       </w:pPr>
       <w:r>
         <w:tab/>
-        <w:t xml:space="preserve">Sur ce modèle, l'objectif était d'utiliser l'image pré-processée mais aussi l'image de base et l'adaptative threshold vu au départ. Pour ce faire, la partie "convolution/encodage" a été dupliquée pour prendre ces 3 images en inputs. Et pour </w:t>
+        <w:t>Sur ce modèle, l'objectif était d'utiliser l'image pré-</w:t>
+      </w:r>
+      <w:proofErr w:type="spellStart"/>
+      <w:r>
+        <w:t>processée</w:t>
+      </w:r>
+      <w:r>
+        <w:t>s</w:t>
+      </w:r>
+      <w:proofErr w:type="spellEnd"/>
+      <w:r>
+        <w:t xml:space="preserve"> mais aussi l'image de base et l'adaptative </w:t>
+      </w:r>
+      <w:proofErr w:type="spellStart"/>
+      <w:r>
+        <w:t>threshold</w:t>
+      </w:r>
+      <w:proofErr w:type="spellEnd"/>
+      <w:r>
+        <w:t xml:space="preserve"> vu au départ. Pour ce faire, la partie "convolution/encodage" a été dupliquée pour prendre ces 3 images en inputs. Et pour </w:t>
       </w:r>
       <w:r>
         <w:t>le</w:t>
@@ -2700,10 +3651,46 @@
         <w:tab/>
       </w:r>
       <w:r>
-        <w:t xml:space="preserve">Concernant l'entrainement, la data augmentation a aussi été supprimée pour les même raisons et le callback a aussi été mis en place (mais un peu plus complexe). </w:t>
-      </w:r>
-      <w:r>
-        <w:t xml:space="preserve">Les gifs des entrainements sont aussi présent sur github à la même adresse. Dans </w:t>
+        <w:t>Concernant l'entrainement, la data augmentation a aussi été supprimée pour les même raisons</w:t>
+      </w:r>
+      <w:r>
+        <w:t>. L</w:t>
+      </w:r>
+      <w:r>
+        <w:t>e callback a aussi été mis en place (mais un peu plus complexe)</w:t>
+      </w:r>
+      <w:r>
+        <w:t xml:space="preserve"> afin d'avoir les même </w:t>
+      </w:r>
+      <w:proofErr w:type="spellStart"/>
+      <w:r>
+        <w:t>gif</w:t>
+      </w:r>
+      <w:proofErr w:type="spellEnd"/>
+      <w:r>
+        <w:t xml:space="preserve"> en comparaison</w:t>
+      </w:r>
+      <w:r>
+        <w:t xml:space="preserve">. </w:t>
+      </w:r>
+      <w:r>
+        <w:t xml:space="preserve">Les </w:t>
+      </w:r>
+      <w:proofErr w:type="spellStart"/>
+      <w:r>
+        <w:t>gifs</w:t>
+      </w:r>
+      <w:proofErr w:type="spellEnd"/>
+      <w:r>
+        <w:t xml:space="preserve"> des entrainements sont aussi présent sur </w:t>
+      </w:r>
+      <w:proofErr w:type="spellStart"/>
+      <w:r>
+        <w:t>github</w:t>
+      </w:r>
+      <w:proofErr w:type="spellEnd"/>
+      <w:r>
+        <w:t xml:space="preserve"> à la même adresse. Dans </w:t>
       </w:r>
       <w:r>
         <w:t>les dossiers</w:t>
@@ -2724,11 +3711,16 @@
         <w:spacing w:before="120"/>
         <w:jc w:val="both"/>
       </w:pPr>
-      <w:bookmarkStart w:id="19" w:name="_Toc505269800"/>
-      <w:r>
-        <w:t>Post-processing</w:t>
-      </w:r>
-      <w:bookmarkEnd w:id="19"/>
+      <w:bookmarkStart w:id="20" w:name="_Toc505429600"/>
+      <w:r>
+        <w:t>Post-</w:t>
+      </w:r>
+      <w:proofErr w:type="spellStart"/>
+      <w:r>
+        <w:t>processing</w:t>
+      </w:r>
+      <w:bookmarkEnd w:id="20"/>
+      <w:proofErr w:type="spellEnd"/>
     </w:p>
     <w:p>
       <w:pPr>
@@ -2736,7 +3728,15 @@
       </w:pPr>
       <w:r>
         <w:tab/>
-        <w:t xml:space="preserve">Comparé aux précédents projets, une phase de post-processing est nécessaire. En effet, nous prédisons un masque global pour l'image mais la compétition demande un masque par cellule. </w:t>
+        <w:t>Comparé aux précédents projets, une phase de post-</w:t>
+      </w:r>
+      <w:proofErr w:type="spellStart"/>
+      <w:r>
+        <w:t>processing</w:t>
+      </w:r>
+      <w:proofErr w:type="spellEnd"/>
+      <w:r>
+        <w:t xml:space="preserve"> est nécessaire. En effet, nous prédisons un masque global pour l'image mais la compétition demande un masque par cellule. </w:t>
       </w:r>
     </w:p>
     <w:p>
@@ -2757,7 +3757,21 @@
         <w:t xml:space="preserve"> temps, pour les CNN, il a fallu aussi déterminer le seuil à partir de laquelle on considère un pixel blanc ou noir (comme on l'a fait pour le modèle simple). En effet, on a en sortie une image basé sur une sigmoïde pour chaque pixel.</w:t>
       </w:r>
       <w:r>
-        <w:t xml:space="preserve"> Comme on l'a fit pour le modèle simple, l'étude du IoU en fonction du seuil a été fait sur le masque complet. </w:t>
+        <w:t xml:space="preserve"> Comme on l'a fit pour le modèle simple, l'étude du </w:t>
+      </w:r>
+      <w:proofErr w:type="spellStart"/>
+      <w:r>
+        <w:t>IoU</w:t>
+      </w:r>
+      <w:proofErr w:type="spellEnd"/>
+      <w:r>
+        <w:t xml:space="preserve"> en fonction du seuil a été fait sur le masque complet.</w:t>
+      </w:r>
+      <w:r>
+        <w:t xml:space="preserve"> Les résultats seront présentés dans la prochaine partie.</w:t>
+      </w:r>
+      <w:r>
+        <w:t xml:space="preserve"> </w:t>
       </w:r>
     </w:p>
     <w:p>
@@ -2766,13 +3780,72 @@
       </w:pPr>
       <w:r>
         <w:tab/>
-        <w:t xml:space="preserve">Ceci fait, on peut décomposer l'image par zone blanche qui se touche. Cela peut se faire avec diverses librairies comme skimage (équivalent de sklearn mais pour les images ou encore OpenCv). Cependant, cela n'est pas optimal car si on a 2 cellules très proche, il se peut qu'un ou 2 pixels les connectent et donc réduisent fortement le score (car il manque un des masques et l'union est plus grande). Pour améliorer la décomposition, on va appliquer différentes méthodes de </w:t>
+        <w:t>Ceci fait, on peut décomposer l'image par zone</w:t>
+      </w:r>
+      <w:r>
+        <w:t>s</w:t>
+      </w:r>
+      <w:r>
+        <w:t xml:space="preserve"> blanche</w:t>
+      </w:r>
+      <w:r>
+        <w:t>s</w:t>
+      </w:r>
+      <w:r>
+        <w:t xml:space="preserve"> qui se touche</w:t>
+      </w:r>
+      <w:r>
+        <w:t>nt</w:t>
+      </w:r>
+      <w:r>
+        <w:t xml:space="preserve">. Cela peut se faire avec diverses librairies comme </w:t>
+      </w:r>
+      <w:proofErr w:type="spellStart"/>
+      <w:r>
+        <w:t>skimage</w:t>
+      </w:r>
+      <w:proofErr w:type="spellEnd"/>
+      <w:r>
+        <w:t xml:space="preserve"> (équivalent de </w:t>
+      </w:r>
+      <w:proofErr w:type="spellStart"/>
+      <w:r>
+        <w:t>sklearn</w:t>
+      </w:r>
+      <w:proofErr w:type="spellEnd"/>
+      <w:r>
+        <w:t xml:space="preserve"> mais pour les images</w:t>
+      </w:r>
+      <w:r>
+        <w:t>)</w:t>
+      </w:r>
+      <w:r>
+        <w:t xml:space="preserve"> ou encore </w:t>
+      </w:r>
+      <w:proofErr w:type="spellStart"/>
+      <w:r>
+        <w:t>OpenCv</w:t>
+      </w:r>
+      <w:proofErr w:type="spellEnd"/>
+      <w:r>
+        <w:t>. Cependant, cela n'est pas optimal car si on a 2 cellules très proche, il se peut qu'un</w:t>
+      </w:r>
+      <w:r>
+        <w:t>e</w:t>
+      </w:r>
+      <w:r>
+        <w:t xml:space="preserve"> ou 2 pixels les connectent et donc réduisent fortement le score (car il manque un des masques et l'union est plus grande). Pour améliorer la décomposition, on va appliquer différentes méthodes de </w:t>
       </w:r>
       <w:r>
         <w:t xml:space="preserve">la librairie </w:t>
       </w:r>
-      <w:r>
-        <w:t>OpenCv.</w:t>
+      <w:proofErr w:type="spellStart"/>
+      <w:r>
+        <w:t>OpenCv</w:t>
+      </w:r>
+      <w:proofErr w:type="spellEnd"/>
+      <w:r>
+        <w:t>.</w:t>
       </w:r>
     </w:p>
     <w:p>
@@ -2790,13 +3863,31 @@
         <w:t>ère</w:t>
       </w:r>
       <w:r>
-        <w:t xml:space="preserve"> étape est de supprimer le bruit (des pixels isolés qui seraient considérer comme des masques) Cela peut se faire avec un </w:t>
+        <w:t xml:space="preserve"> étape est de supprimer le bruit (des pixels isolés qui seraient considérer comme des masques)</w:t>
+      </w:r>
+      <w:r>
+        <w:t>.</w:t>
+      </w:r>
+      <w:r>
+        <w:t xml:space="preserve"> Cela peut se faire avec un </w:t>
       </w:r>
       <w:r>
         <w:t>é</w:t>
       </w:r>
       <w:r>
-        <w:t>rode puis dilate. Si la cellule est plus grande que Erode, on la garde à l'identique, sinon elle disparait.</w:t>
+        <w:t xml:space="preserve">rode puis dilate. Si la cellule est plus grande que </w:t>
+      </w:r>
+      <w:r>
+        <w:t>ce que l'on é</w:t>
+      </w:r>
+      <w:r>
+        <w:t>rode, on la garde à l'identique</w:t>
+      </w:r>
+      <w:r>
+        <w:t xml:space="preserve"> (avec le dilate)</w:t>
+      </w:r>
+      <w:r>
+        <w:t>, sinon elle disparait.</w:t>
       </w:r>
     </w:p>
     <w:p>
@@ -2805,7 +3896,15 @@
       </w:pPr>
       <w:r>
         <w:tab/>
-        <w:t xml:space="preserve">On peut ensuite appliquer un filtre oval pour lisser les prédictions sur des formes ovales. Cela n'est pas forcément </w:t>
+        <w:t xml:space="preserve">On peut ensuite appliquer un filtre </w:t>
+      </w:r>
+      <w:proofErr w:type="spellStart"/>
+      <w:r>
+        <w:t>oval</w:t>
+      </w:r>
+      <w:proofErr w:type="spellEnd"/>
+      <w:r>
+        <w:t xml:space="preserve"> pour lisser les prédictions sur des formes ovales. Cela n'est pas forcément </w:t>
       </w:r>
       <w:r>
         <w:t>nécessaire</w:t>
@@ -2813,6 +3912,9 @@
       <w:r>
         <w:t xml:space="preserve"> mais aide bien à la décomposition (ce gain sera montré à la fin)</w:t>
       </w:r>
+      <w:r>
+        <w:t>.</w:t>
+      </w:r>
     </w:p>
     <w:p>
       <w:pPr>
@@ -2820,7 +3922,52 @@
       </w:pPr>
       <w:r>
         <w:tab/>
-        <w:t>Ensuite, il faut calculer les distances inter pixels pour trouver les centres des cellules. Par rapport aux distances, on peut décomposer 2 cellules qui se touchent avec la méthode 'connected Components'  de OpenCv. On a donc maintenant 1 masque par cellule (à gauche sans le filtre oval et à droite avec celui-ci). On peut remarquer qu'avec, la cellule en bas à gauche se trouve aussi décomposée.</w:t>
+        <w:t>Ensuite, il faut calculer les distances inter</w:t>
+      </w:r>
+      <w:r>
+        <w:t>-</w:t>
+      </w:r>
+      <w:r>
+        <w:t>pixels pour trouver les centres des cellules. Par rapport aux distances, on peut décomposer 2 cellules qui se touchent avec la méthode '</w:t>
+      </w:r>
+      <w:proofErr w:type="spellStart"/>
+      <w:r>
+        <w:t>connected</w:t>
+      </w:r>
+      <w:proofErr w:type="spellEnd"/>
+      <w:r>
+        <w:t xml:space="preserve"> Components'  de </w:t>
+      </w:r>
+      <w:proofErr w:type="spellStart"/>
+      <w:r>
+        <w:t>OpenCv</w:t>
+      </w:r>
+      <w:proofErr w:type="spellEnd"/>
+      <w:r>
+        <w:t>. On a donc maintenant 1 masque par cellule (</w:t>
+      </w:r>
+      <w:r>
+        <w:t xml:space="preserve">on peut voir une décomposition ci-dessous avec </w:t>
+      </w:r>
+      <w:r>
+        <w:t>à gauche</w:t>
+      </w:r>
+      <w:r>
+        <w:t xml:space="preserve"> le </w:t>
+      </w:r>
+      <w:r>
+        <w:t>traitement</w:t>
+      </w:r>
+      <w:r>
+        <w:t xml:space="preserve"> sans le filtre </w:t>
+      </w:r>
+      <w:proofErr w:type="spellStart"/>
+      <w:r>
+        <w:t>oval</w:t>
+      </w:r>
+      <w:proofErr w:type="spellEnd"/>
+      <w:r>
+        <w:t xml:space="preserve"> et à droite avec celui-ci). On peut remarquer qu'avec, la cellule en bas à gauche se trouve aussi décomposée.</w:t>
       </w:r>
     </w:p>
     <w:p>
@@ -2830,14 +3977,14 @@
       <w:r>
         <w:lastRenderedPageBreak/>
         <w:pict>
-          <v:shape id="_x0000_i1035" type="#_x0000_t75" style="width:223.85pt;height:223.85pt">
+          <v:shape id="_x0000_i1034" type="#_x0000_t75" style="width:223.85pt;height:223.85pt">
             <v:imagedata r:id="rId23" o:title="markers_off" croptop="7006f" cropbottom="6007f" cropleft="6753f" cropright="6253f"/>
           </v:shape>
         </w:pict>
       </w:r>
       <w:r>
         <w:pict>
-          <v:shape id="_x0000_i1036" type="#_x0000_t75" style="width:223.85pt;height:223.85pt">
+          <v:shape id="_x0000_i1035" type="#_x0000_t75" style="width:223.85pt;height:223.85pt">
             <v:imagedata r:id="rId24" o:title="markers_on" croptop="6926f" cropbottom="6087f" cropleft="6753f" cropright="6253f"/>
           </v:shape>
         </w:pict>
@@ -2851,22 +3998,36 @@
     <w:p>
       <w:r>
         <w:pict>
-          <v:shape id="_x0000_i1037" type="#_x0000_t75" style="width:226.4pt;height:226.4pt">
+          <v:shape id="_x0000_i1036" type="#_x0000_t75" style="width:226.4pt;height:226.4pt">
             <v:imagedata r:id="rId25" o:title="circle_off" croptop="6586f" cropbottom="6174f" cropleft="6586f" cropright="6340f"/>
           </v:shape>
         </w:pict>
       </w:r>
       <w:r>
         <w:pict>
-          <v:shape id="_x0000_i1038" type="#_x0000_t75" style="width:226.4pt;height:226.4pt">
+          <v:shape id="_x0000_i1037" type="#_x0000_t75" style="width:226.4pt;height:226.4pt">
             <v:imagedata r:id="rId26" o:title="circle_on" croptop="6926f" cropbottom="6403f" cropleft="6753f" cropright="6340f"/>
           </v:shape>
         </w:pict>
       </w:r>
     </w:p>
     <w:p>
-      <w:r>
-        <w:t xml:space="preserve">Sur github, vous trouverez aussi les différentes prédictions faite sur l'image de base avec les contours des cellules avec les différentes méthodes dans les dossiers extractions présents à </w:t>
+      <w:pPr>
+        <w:jc w:val="both"/>
+      </w:pPr>
+      <w:r>
+        <w:t xml:space="preserve">Sur </w:t>
+      </w:r>
+      <w:proofErr w:type="spellStart"/>
+      <w:r>
+        <w:t>G</w:t>
+      </w:r>
+      <w:r>
+        <w:t>ithub</w:t>
+      </w:r>
+      <w:proofErr w:type="spellEnd"/>
+      <w:r>
+        <w:t xml:space="preserve">, vous trouverez aussi les différentes prédictions faite sur l'image de base avec les contours des cellules avec les différentes méthodes dans les dossiers extractions présents à </w:t>
       </w:r>
       <w:hyperlink r:id="rId27" w:history="1">
         <w:r>
@@ -2876,71 +4037,801 @@
           <w:t>cette adresse.</w:t>
         </w:r>
       </w:hyperlink>
-      <w:bookmarkStart w:id="20" w:name="_GoBack"/>
-      <w:bookmarkEnd w:id="20"/>
-    </w:p>
-    <w:p>
-      <w:pPr>
-        <w:pStyle w:val="Titre1"/>
-      </w:pPr>
-      <w:bookmarkStart w:id="21" w:name="_Toc505269801"/>
-      <w:r>
-        <w:t>Analyse des résultats</w:t>
-      </w:r>
-      <w:bookmarkEnd w:id="21"/>
     </w:p>
     <w:p>
       <w:pPr>
         <w:pStyle w:val="Titre1"/>
         <w:jc w:val="both"/>
       </w:pPr>
-      <w:bookmarkStart w:id="22" w:name="_Toc505269802"/>
-      <w:r>
-        <w:t>Pistes d'évolutions</w:t>
-      </w:r>
-      <w:bookmarkEnd w:id="22"/>
+      <w:bookmarkStart w:id="21" w:name="_Toc505429601"/>
+      <w:r>
+        <w:t>Analyse des résultats</w:t>
+      </w:r>
+      <w:bookmarkEnd w:id="21"/>
+    </w:p>
+    <w:p>
+      <w:pPr>
+        <w:spacing w:after="0"/>
+        <w:jc w:val="both"/>
+      </w:pPr>
+      <w:r>
+        <w:tab/>
+      </w:r>
+      <w:r>
+        <w:t xml:space="preserve">Au vu de la complexité de l'évaluation sur </w:t>
+      </w:r>
+      <w:proofErr w:type="spellStart"/>
+      <w:r>
+        <w:t>Kaggle</w:t>
+      </w:r>
+      <w:proofErr w:type="spellEnd"/>
+      <w:r>
+        <w:t xml:space="preserve">, j'ai basé mon évaluation sur </w:t>
+      </w:r>
+      <w:proofErr w:type="gramStart"/>
+      <w:r>
+        <w:t>le</w:t>
+      </w:r>
+      <w:r>
+        <w:t xml:space="preserve"> </w:t>
+      </w:r>
+      <w:proofErr w:type="spellStart"/>
+      <w:r>
+        <w:t>IoU</w:t>
+      </w:r>
+      <w:proofErr w:type="spellEnd"/>
+      <w:proofErr w:type="gramEnd"/>
+      <w:r>
+        <w:t xml:space="preserve"> des masques complets</w:t>
+      </w:r>
+      <w:r>
+        <w:t xml:space="preserve"> dans un 1</w:t>
+      </w:r>
+      <w:r>
+        <w:rPr>
+          <w:vertAlign w:val="superscript"/>
+        </w:rPr>
+        <w:t>er</w:t>
+      </w:r>
+      <w:r>
+        <w:t xml:space="preserve"> temps. Pour toutes les images que j'avais dans mon test set, j'attribuais un hit si </w:t>
+      </w:r>
+      <w:proofErr w:type="gramStart"/>
+      <w:r>
+        <w:t xml:space="preserve">le </w:t>
+      </w:r>
+      <w:proofErr w:type="spellStart"/>
+      <w:r>
+        <w:t>IoU</w:t>
+      </w:r>
+      <w:proofErr w:type="spellEnd"/>
+      <w:proofErr w:type="gramEnd"/>
+      <w:r>
+        <w:t xml:space="preserve"> du masque complet avec la prédiction était au-dessus de chaque seuil (de 0.5 à 0.95 par </w:t>
+      </w:r>
+      <w:proofErr w:type="spellStart"/>
+      <w:r>
+        <w:t>step</w:t>
+      </w:r>
+      <w:proofErr w:type="spellEnd"/>
+      <w:r>
+        <w:t xml:space="preserve"> de 0.05). Ensuite, une moyenne, était </w:t>
+      </w:r>
+      <w:r>
+        <w:t>effectuée</w:t>
+      </w:r>
+      <w:r>
+        <w:t xml:space="preserve"> et on trouve</w:t>
+      </w:r>
+      <w:r>
+        <w:t xml:space="preserve"> :</w:t>
+      </w:r>
+    </w:p>
+    <w:p>
+      <w:pPr>
+        <w:pStyle w:val="Paragraphedeliste"/>
+        <w:numPr>
+          <w:ilvl w:val="0"/>
+          <w:numId w:val="21"/>
+        </w:numPr>
+      </w:pPr>
+      <w:r>
+        <w:t>60.2 % avec le modèle classique (</w:t>
+      </w:r>
+      <w:r>
+        <w:t>t = 40</w:t>
+      </w:r>
+      <w:r>
+        <w:t>)</w:t>
+      </w:r>
+    </w:p>
+    <w:p>
+      <w:pPr>
+        <w:pStyle w:val="Paragraphedeliste"/>
+        <w:numPr>
+          <w:ilvl w:val="0"/>
+          <w:numId w:val="21"/>
+        </w:numPr>
+      </w:pPr>
+      <w:r>
+        <w:t>42.1 % avec le U-Net Classique (t = 0.9999)</w:t>
+      </w:r>
+    </w:p>
+    <w:p>
+      <w:pPr>
+        <w:pStyle w:val="Paragraphedeliste"/>
+        <w:numPr>
+          <w:ilvl w:val="0"/>
+          <w:numId w:val="21"/>
+        </w:numPr>
+      </w:pPr>
+      <w:r>
+        <w:t xml:space="preserve">71.9 % avec </w:t>
+      </w:r>
+      <w:proofErr w:type="gramStart"/>
+      <w:r>
+        <w:t>le U-Net</w:t>
+      </w:r>
+      <w:proofErr w:type="gramEnd"/>
+      <w:r>
+        <w:t xml:space="preserve"> Extended (t = 0.4)</w:t>
+      </w:r>
+    </w:p>
+    <w:p>
+      <w:pPr>
+        <w:jc w:val="both"/>
+      </w:pPr>
+      <w:r>
+        <w:lastRenderedPageBreak/>
+        <w:t xml:space="preserve">Concernant les valeurs de "t", pour le modèle classique c'est l'intensité du pixel entre 0 et 255. Pour les CNN, c'est une valeur qui doit être entre 0 et 1. On peut remarquer que le modèle </w:t>
+      </w:r>
+      <w:proofErr w:type="spellStart"/>
+      <w:r>
+        <w:t>extended</w:t>
+      </w:r>
+      <w:proofErr w:type="spellEnd"/>
+      <w:r>
+        <w:t xml:space="preserve"> performe bien mieux que le modèle classique par contre les seuils sont totalement différents</w:t>
+      </w:r>
+      <w:r>
+        <w:t xml:space="preserve"> (0.4 pour le </w:t>
+      </w:r>
+      <w:proofErr w:type="spellStart"/>
+      <w:r>
+        <w:t>extended</w:t>
+      </w:r>
+      <w:proofErr w:type="spellEnd"/>
+      <w:r>
+        <w:t xml:space="preserve"> </w:t>
+      </w:r>
+      <w:r>
+        <w:t>contre</w:t>
+      </w:r>
+      <w:r>
+        <w:t xml:space="preserve"> 0.9999 pour le modèle classique). Cela s'explique par le bruit de prédiction sur le modèle classique.</w:t>
+      </w:r>
+      <w:r>
+        <w:t xml:space="preserve"> </w:t>
+      </w:r>
+      <w:r>
+        <w:t>Le masque prédit</w:t>
+      </w:r>
+      <w:r>
+        <w:t xml:space="preserve"> avec le U-net sur</w:t>
+      </w:r>
+      <w:r>
+        <w:t xml:space="preserve"> 4 images avec un seuil de 0.3 </w:t>
+      </w:r>
+      <w:r>
+        <w:t xml:space="preserve">(ligne 1) </w:t>
+      </w:r>
+      <w:r>
+        <w:t>et 0.9999</w:t>
+      </w:r>
+      <w:r>
+        <w:t xml:space="preserve"> (ligne 2)</w:t>
+      </w:r>
+      <w:r>
+        <w:t xml:space="preserve"> sont présents ci-dessous:</w:t>
+      </w:r>
+    </w:p>
+    <w:p>
+      <w:pPr>
+        <w:jc w:val="both"/>
+      </w:pPr>
+      <w:r>
+        <w:pict>
+          <v:shape id="_x0000_i1038" type="#_x0000_t75" style="width:455.15pt;height:228.3pt">
+            <v:imagedata r:id="rId28" o:title="threshold_unet" croptop="6167f" cropbottom="5516f" cropleft="6262f" cropright="5595f"/>
+          </v:shape>
+        </w:pict>
+      </w:r>
+    </w:p>
+    <w:p>
+      <w:pPr>
+        <w:spacing w:after="0"/>
+      </w:pPr>
+      <w:r>
+        <w:t>Suite au post-</w:t>
+      </w:r>
+      <w:proofErr w:type="spellStart"/>
+      <w:r>
+        <w:t>processing</w:t>
+      </w:r>
+      <w:proofErr w:type="spellEnd"/>
+      <w:r>
+        <w:t xml:space="preserve"> vu précédemment, les résultats sont beaucoup plus faibles :</w:t>
+      </w:r>
+    </w:p>
+    <w:p>
+      <w:pPr>
+        <w:pStyle w:val="Paragraphedeliste"/>
+        <w:numPr>
+          <w:ilvl w:val="0"/>
+          <w:numId w:val="21"/>
+        </w:numPr>
+      </w:pPr>
+      <w:r>
+        <w:t>0.226 avec le modèle classique</w:t>
+      </w:r>
+    </w:p>
+    <w:p>
+      <w:pPr>
+        <w:pStyle w:val="Paragraphedeliste"/>
+        <w:numPr>
+          <w:ilvl w:val="0"/>
+          <w:numId w:val="21"/>
+        </w:numPr>
+      </w:pPr>
+      <w:r>
+        <w:t xml:space="preserve">0.189 avec le U-net classique entrainé actuellement (le top score à 0.301 a été atteint lors d'un précédent entrainement, c'est très variable car le modèle a du mal à converger comme on le voit dans le </w:t>
+      </w:r>
+      <w:proofErr w:type="spellStart"/>
+      <w:r>
+        <w:t>gif</w:t>
+      </w:r>
+      <w:proofErr w:type="spellEnd"/>
+      <w:r>
+        <w:t xml:space="preserve"> d'entrainement)</w:t>
+      </w:r>
+    </w:p>
+    <w:p>
+      <w:pPr>
+        <w:pStyle w:val="Paragraphedeliste"/>
+        <w:numPr>
+          <w:ilvl w:val="0"/>
+          <w:numId w:val="21"/>
+        </w:numPr>
+      </w:pPr>
+      <w:r>
+        <w:t xml:space="preserve">0.243 avec </w:t>
+      </w:r>
+      <w:proofErr w:type="gramStart"/>
+      <w:r>
+        <w:t>le U-net</w:t>
+      </w:r>
+      <w:proofErr w:type="gramEnd"/>
+      <w:r>
+        <w:t xml:space="preserve"> </w:t>
+      </w:r>
+      <w:proofErr w:type="spellStart"/>
+      <w:r>
+        <w:t>extended</w:t>
+      </w:r>
+      <w:proofErr w:type="spellEnd"/>
+      <w:r>
+        <w:t xml:space="preserve"> (un score de</w:t>
+      </w:r>
+      <w:r>
+        <w:t xml:space="preserve"> </w:t>
+      </w:r>
+      <w:r>
+        <w:t>0.208 a été attribué aussi à ce modèle)</w:t>
+      </w:r>
+    </w:p>
+    <w:p>
+      <w:r>
+        <w:t>Cette différence s'explique par 2 points principaux :</w:t>
+      </w:r>
+    </w:p>
+    <w:p>
+      <w:pPr>
+        <w:pStyle w:val="Paragraphedeliste"/>
+        <w:numPr>
+          <w:ilvl w:val="0"/>
+          <w:numId w:val="23"/>
+        </w:numPr>
+        <w:jc w:val="both"/>
+      </w:pPr>
+      <w:r>
+        <w:t xml:space="preserve">Il faut mieux privilégier des masques qui débordent sans </w:t>
+      </w:r>
+      <w:proofErr w:type="spellStart"/>
+      <w:r>
+        <w:t>overlap</w:t>
+      </w:r>
+      <w:proofErr w:type="spellEnd"/>
+      <w:r>
+        <w:t xml:space="preserve"> car dans le calcul </w:t>
+      </w:r>
+      <w:proofErr w:type="gramStart"/>
+      <w:r>
+        <w:t xml:space="preserve">du </w:t>
+      </w:r>
+      <w:proofErr w:type="spellStart"/>
+      <w:r>
+        <w:t>IoU</w:t>
+      </w:r>
+      <w:proofErr w:type="spellEnd"/>
+      <w:proofErr w:type="gramEnd"/>
+      <w:r>
+        <w:t>, l'intersection impacte plus que l'Union. En effet, si on prend une cellule qui fait 100 pixels de surface et que l'on prédit 80 pixels tous à l'intérieur</w:t>
+      </w:r>
+      <w:r>
+        <w:t xml:space="preserve"> du vrai masque</w:t>
+      </w:r>
+      <w:r>
+        <w:t xml:space="preserve"> on aura, une intersection de 80 et une union de 100 soit 0.8 de </w:t>
+      </w:r>
+      <w:proofErr w:type="spellStart"/>
+      <w:r>
+        <w:t>IoU</w:t>
+      </w:r>
+      <w:proofErr w:type="spellEnd"/>
+      <w:r>
+        <w:t>. Si maintenant, on prédit 20 pixels de trop à l'extérieur, l'intersection fera 100 et l'union 120 soit un score de 0.83 (+4 % pour la même erreur).</w:t>
+      </w:r>
+    </w:p>
+    <w:p>
+      <w:pPr>
+        <w:pStyle w:val="Paragraphedeliste"/>
+        <w:numPr>
+          <w:ilvl w:val="0"/>
+          <w:numId w:val="23"/>
+        </w:numPr>
+        <w:jc w:val="both"/>
+      </w:pPr>
+      <w:r>
+        <w:t xml:space="preserve">L'évaluation n'est faite que sur certaines images et surement les plus complexes. Dans mon cas, certaines prédictions sont très mauvaises comme l'image suivante. On a tellement de variation de contraste que le modèle considère que ce sont des noyaux. </w:t>
+      </w:r>
+      <w:r>
+        <w:t>De plus, c</w:t>
+      </w:r>
+      <w:r>
+        <w:t>omme beaucoup</w:t>
+      </w:r>
+      <w:r>
+        <w:t xml:space="preserve"> de noyaux</w:t>
+      </w:r>
+      <w:r>
+        <w:t xml:space="preserve"> se touche</w:t>
+      </w:r>
+      <w:r>
+        <w:t>nt</w:t>
+      </w:r>
+      <w:r>
+        <w:t>, ça élargie d'autant plus l'Union et on a rapidement un score de 0 (si ce n'est pas une cellule) ou inférieur à 0.5 (si on prédit une cellule trop grande).</w:t>
+      </w:r>
+    </w:p>
+    <w:p>
+      <w:r>
+        <w:lastRenderedPageBreak/>
+        <w:pict>
+          <v:shape id="_x0000_i1039" type="#_x0000_t75" style="width:450.25pt;height:339.65pt">
+            <v:imagedata r:id="rId29" o:title="0f1f896d9ae5a04752d3239c690402c022db4d72c0d2c087d73380896f72c466" croptop="12847f" cropbottom="12085f" cropleft="5667f" cropright="6007f"/>
+          </v:shape>
+        </w:pict>
+      </w:r>
     </w:p>
     <w:p>
       <w:pPr>
         <w:pStyle w:val="Titre1"/>
         <w:jc w:val="both"/>
       </w:pPr>
-      <w:bookmarkStart w:id="23" w:name="_Toc505269803"/>
+      <w:bookmarkStart w:id="22" w:name="_Toc505429602"/>
+      <w:r>
+        <w:t>Pistes d'évolutions</w:t>
+      </w:r>
+      <w:bookmarkEnd w:id="22"/>
+    </w:p>
+    <w:p>
+      <w:r>
+        <w:tab/>
+        <w:t>Pour finir ce</w:t>
+      </w:r>
+      <w:r>
+        <w:t xml:space="preserve"> dernier</w:t>
+      </w:r>
+      <w:r>
+        <w:t xml:space="preserve"> projet, abordons les pistes d'évolutions possibles.</w:t>
+      </w:r>
+    </w:p>
+    <w:p>
+      <w:pPr>
+        <w:pStyle w:val="Paragraphedeliste"/>
+        <w:numPr>
+          <w:ilvl w:val="0"/>
+          <w:numId w:val="26"/>
+        </w:numPr>
+        <w:jc w:val="both"/>
+      </w:pPr>
+      <w:r>
+        <w:t xml:space="preserve">Malheureusement on ne peut pas utiliser </w:t>
+      </w:r>
+      <w:proofErr w:type="gramStart"/>
+      <w:r>
+        <w:t>le U-Net</w:t>
+      </w:r>
+      <w:proofErr w:type="gramEnd"/>
+      <w:r>
+        <w:t xml:space="preserve"> de 2015 car il supprime 97 pixels de chaque bordure de par son architecture. De ce fait on ne pourrait prédire les cellules en bords d'images. Cependant, il doit être possible de redimensionner l'image d'entrée à 388 x 388 et la placer au centre d'une image à fond noir de 572 x 572 pour faire la prédiction du masque. Cependant comme on l'a vu, cela crée beaucoup de bruit et nuirait surement à l'entrainement.</w:t>
+      </w:r>
+    </w:p>
+    <w:p>
+      <w:pPr>
+        <w:pStyle w:val="Paragraphedeliste"/>
+        <w:numPr>
+          <w:ilvl w:val="0"/>
+          <w:numId w:val="26"/>
+        </w:numPr>
+        <w:jc w:val="both"/>
+      </w:pPr>
+      <w:r>
+        <w:t xml:space="preserve">Un entrainement sur des images de 512 x 512 permettrait surement une </w:t>
+      </w:r>
+      <w:r>
+        <w:t>meilleure</w:t>
+      </w:r>
+      <w:r>
+        <w:t xml:space="preserve"> segmentation. Malgré une estimation mémoire nécessaire pour l'entrainement de 2</w:t>
+      </w:r>
+      <w:r>
+        <w:t>46</w:t>
+      </w:r>
+      <w:r>
+        <w:t xml:space="preserve"> Mo / images, l'entrainement déclenche une erreur mémoire de la carte graphique même avec un batch de 3 images</w:t>
+      </w:r>
+      <w:r>
+        <w:t>. Les calculs sont fournis en Annexe 5.</w:t>
+      </w:r>
+    </w:p>
+    <w:p>
+      <w:pPr>
+        <w:pStyle w:val="Paragraphedeliste"/>
+        <w:numPr>
+          <w:ilvl w:val="0"/>
+          <w:numId w:val="26"/>
+        </w:numPr>
+        <w:jc w:val="both"/>
+      </w:pPr>
+      <w:r>
+        <w:t xml:space="preserve">Comme on le voit dans le </w:t>
+      </w:r>
+      <w:proofErr w:type="spellStart"/>
+      <w:r>
+        <w:t>gif</w:t>
+      </w:r>
+      <w:proofErr w:type="spellEnd"/>
+      <w:r>
+        <w:t xml:space="preserve"> d'entrainement, le bruit varie d'une </w:t>
+      </w:r>
+      <w:proofErr w:type="spellStart"/>
+      <w:r>
+        <w:t>Epoch</w:t>
+      </w:r>
+      <w:proofErr w:type="spellEnd"/>
+      <w:r>
+        <w:t xml:space="preserve"> à l'autre. On pourrait imaginer entrainer de multiples modèles, faire les prédictions de masque et faire l'intersection de ceux-ci. On aurait un système d'ensemble et cela réduirait surement fortement le bruit. Le bémol, je ne pense pas qu'il soit possible de lancer plusieurs modèles en parallèles sur </w:t>
+      </w:r>
+      <w:proofErr w:type="spellStart"/>
+      <w:r>
+        <w:t>Keras</w:t>
+      </w:r>
+      <w:proofErr w:type="spellEnd"/>
+      <w:r>
+        <w:t xml:space="preserve"> car lors de la compilation, l'ensemble de la mémoire est allouée. De ce faite il faudrait soit partager </w:t>
+      </w:r>
+      <w:r>
+        <w:t>les calculs</w:t>
+      </w:r>
+      <w:r>
+        <w:t xml:space="preserve"> sur plusieurs GPU ou alors faire les prédictions en série mais le t</w:t>
+      </w:r>
+      <w:r>
+        <w:t>emps serait beaucoup plus grand</w:t>
+      </w:r>
+      <w:r>
+        <w:t>.</w:t>
+      </w:r>
+    </w:p>
+    <w:p/>
+    <w:p>
+      <w:pPr>
+        <w:jc w:val="both"/>
+      </w:pPr>
+      <w:r>
+        <w:lastRenderedPageBreak/>
+        <w:t>On peut aussi parler de ce qui ne marche pas :</w:t>
+      </w:r>
+    </w:p>
+    <w:p>
+      <w:pPr>
+        <w:pStyle w:val="Paragraphedeliste"/>
+        <w:numPr>
+          <w:ilvl w:val="0"/>
+          <w:numId w:val="25"/>
+        </w:numPr>
+        <w:jc w:val="both"/>
+      </w:pPr>
+      <w:r>
+        <w:t>La data augmentation crée trop de bruit, ce fût aussi le cas lors de l'entrainement du U-net en 2015. La seul data-augmentation valable est la déformation élastique.</w:t>
+      </w:r>
+    </w:p>
+    <w:p>
+      <w:pPr>
+        <w:pStyle w:val="Paragraphedeliste"/>
+        <w:numPr>
+          <w:ilvl w:val="0"/>
+          <w:numId w:val="25"/>
+        </w:numPr>
+        <w:jc w:val="both"/>
+      </w:pPr>
+      <w:r>
+        <w:t xml:space="preserve">Les </w:t>
+      </w:r>
+      <w:proofErr w:type="spellStart"/>
+      <w:r>
+        <w:t>pre-trained</w:t>
+      </w:r>
+      <w:proofErr w:type="spellEnd"/>
+      <w:r>
+        <w:t xml:space="preserve"> modèles </w:t>
+      </w:r>
+      <w:r>
+        <w:t>performent</w:t>
+      </w:r>
+      <w:r>
+        <w:t xml:space="preserve"> très mal sur ce type de </w:t>
+      </w:r>
+      <w:r>
+        <w:t>segmentation</w:t>
+      </w:r>
+      <w:r>
+        <w:t>.</w:t>
+      </w:r>
+    </w:p>
+    <w:p>
+      <w:pPr>
+        <w:pStyle w:val="Titre1"/>
+        <w:jc w:val="both"/>
+      </w:pPr>
+      <w:bookmarkStart w:id="23" w:name="_Toc505429603"/>
       <w:r>
         <w:t>Conclusion</w:t>
       </w:r>
       <w:bookmarkEnd w:id="23"/>
     </w:p>
-    <w:p/>
+    <w:p>
+      <w:pPr>
+        <w:jc w:val="both"/>
+      </w:pPr>
+      <w:r>
+        <w:tab/>
+        <w:t>En conclusion, nous avons découvert pendant ce projet la segmentation d'images. Très utilisé notamment dans le milieu médical, mais aussi en vision (pour les voitures autonomes par exemple), c'est une technologie assez récente. De très bons résultats ont</w:t>
+      </w:r>
+      <w:r>
+        <w:t xml:space="preserve"> été obtenus avec U-net en 2015 cependant la tâche n'était pas vraiment la même, </w:t>
+      </w:r>
+      <w:r>
+        <w:t xml:space="preserve">dans leur cas, </w:t>
+      </w:r>
+      <w:r>
+        <w:t xml:space="preserve">il fallait juste séparer les cellules et non extraire des masques. </w:t>
+      </w:r>
+    </w:p>
+    <w:p>
+      <w:pPr>
+        <w:jc w:val="both"/>
+      </w:pPr>
+      <w:r>
+        <w:tab/>
+        <w:t xml:space="preserve">Dans notre cas, les résultats visuels sont plutôt bons sauf sur certaines images. Du fait que </w:t>
+      </w:r>
+      <w:proofErr w:type="spellStart"/>
+      <w:r>
+        <w:t>Kaggle</w:t>
+      </w:r>
+      <w:proofErr w:type="spellEnd"/>
+      <w:r>
+        <w:t xml:space="preserve"> n'utilise que quelques images et des masques séparés, le score est beaucoup plus faible sur celui-ci</w:t>
+      </w:r>
+      <w:r>
+        <w:t>.</w:t>
+      </w:r>
+      <w:r>
+        <w:t xml:space="preserve"> Le modèle simple fonctionne assez bien voir mieux que le modèle U-net de base. Le modèle U-net Extended, semble être plus performant et plus stable mais avec des fortes restrictions de mémoire.</w:t>
+      </w:r>
+    </w:p>
+    <w:p>
+      <w:pPr>
+        <w:jc w:val="both"/>
+      </w:pPr>
+      <w:r>
+        <w:tab/>
+        <w:t xml:space="preserve">Concernant l'apprentissage, nous </w:t>
+      </w:r>
+      <w:r>
+        <w:t>avons découvert le principe des auto-encodeurs mais pour les images. Ce projet, m'a permis aussi d'appro</w:t>
+      </w:r>
+      <w:r>
+        <w:t>fo</w:t>
+      </w:r>
+      <w:r>
+        <w:t>ndir bien plus en détail le pré-</w:t>
+      </w:r>
+      <w:proofErr w:type="spellStart"/>
+      <w:r>
+        <w:t>processing</w:t>
+      </w:r>
+      <w:proofErr w:type="spellEnd"/>
+      <w:r>
+        <w:t xml:space="preserve"> et post-</w:t>
+      </w:r>
+      <w:proofErr w:type="spellStart"/>
+      <w:r>
+        <w:t>processing</w:t>
+      </w:r>
+      <w:proofErr w:type="spellEnd"/>
+      <w:r>
+        <w:t xml:space="preserve"> avec </w:t>
+      </w:r>
+      <w:proofErr w:type="spellStart"/>
+      <w:r>
+        <w:t>OpenCV</w:t>
+      </w:r>
+      <w:proofErr w:type="spellEnd"/>
+      <w:r>
+        <w:t xml:space="preserve"> comparé au projet 7.</w:t>
+      </w:r>
+      <w:r>
+        <w:br w:type="page"/>
+      </w:r>
+    </w:p>
     <w:p>
       <w:pPr>
         <w:pStyle w:val="Titre1"/>
       </w:pPr>
+      <w:bookmarkStart w:id="24" w:name="_Toc505429604"/>
       <w:r>
         <w:lastRenderedPageBreak/>
         <w:t>Sources</w:t>
       </w:r>
-    </w:p>
-    <w:p/>
-    <w:p>
-      <w:pPr>
-        <w:jc w:val="both"/>
-      </w:pPr>
-      <w:r>
-        <w:tab/>
+      <w:bookmarkEnd w:id="24"/>
+    </w:p>
+    <w:p>
+      <w:pPr>
+        <w:pStyle w:val="Titre3"/>
+      </w:pPr>
+      <w:bookmarkStart w:id="25" w:name="_Toc505429605"/>
+      <w:proofErr w:type="spellStart"/>
+      <w:r>
+        <w:t>Kernels</w:t>
+      </w:r>
+      <w:proofErr w:type="spellEnd"/>
+      <w:r>
+        <w:t xml:space="preserve"> :</w:t>
+      </w:r>
+      <w:bookmarkEnd w:id="25"/>
+    </w:p>
+    <w:p>
+      <w:hyperlink r:id="rId30" w:history="1">
+        <w:r>
+          <w:rPr>
+            <w:rStyle w:val="Lienhypertexte"/>
+          </w:rPr>
+          <w:t>https://www.kaggle.com/keegil/keras-u-net-starter-lb-0-277</w:t>
+        </w:r>
+      </w:hyperlink>
+    </w:p>
+    <w:p>
+      <w:hyperlink r:id="rId31" w:history="1">
+        <w:r>
+          <w:rPr>
+            <w:rStyle w:val="Lienhypertexte"/>
+          </w:rPr>
+          <w:t>https://www.kaggle.com/ahassaine/pure-image-processing-lb-0-274</w:t>
+        </w:r>
+      </w:hyperlink>
+    </w:p>
+    <w:p>
+      <w:pPr>
+        <w:pStyle w:val="Titre3"/>
+      </w:pPr>
+      <w:bookmarkStart w:id="26" w:name="_Toc505429606"/>
+      <w:r>
+        <w:t>Sites externes :</w:t>
+      </w:r>
+      <w:bookmarkEnd w:id="26"/>
+    </w:p>
+    <w:p>
+      <w:hyperlink r:id="rId32" w:history="1">
+        <w:r>
+          <w:rPr>
+            <w:rStyle w:val="Lienhypertexte"/>
+          </w:rPr>
+          <w:t>https://lmb.informatik.uni-freiburg.de/people/ronneber/u-net/</w:t>
+        </w:r>
+      </w:hyperlink>
+    </w:p>
+    <w:p>
+      <w:hyperlink r:id="rId33" w:history="1">
+        <w:r>
+          <w:rPr>
+            <w:rStyle w:val="Lienhypertexte"/>
+          </w:rPr>
+          <w:t>https://arxiv.org/abs/1505.04597</w:t>
+        </w:r>
+      </w:hyperlink>
+    </w:p>
+    <w:p>
+      <w:hyperlink r:id="rId34" w:history="1">
+        <w:r>
+          <w:rPr>
+            <w:rStyle w:val="Lienhypertexte"/>
+          </w:rPr>
+          <w:t>https://docs.opencv.org/3.3.1/d3/db4/tutorial_py_watershed.html</w:t>
+        </w:r>
+      </w:hyperlink>
+    </w:p>
+    <w:p>
+      <w:hyperlink r:id="rId35" w:history="1">
+        <w:r>
+          <w:rPr>
+            <w:rStyle w:val="Lienhypertexte"/>
+          </w:rPr>
+          <w:t>https://stackoverflow.com/questions/17389098/opencv-image-preprocessing-for-object-detection</w:t>
+        </w:r>
+      </w:hyperlink>
+    </w:p>
+    <w:p>
+      <w:hyperlink r:id="rId36" w:history="1">
+        <w:r>
+          <w:rPr>
+            <w:rStyle w:val="Lienhypertexte"/>
+          </w:rPr>
+          <w:t>https://docs.opencv.org/3.0-beta/doc/py_tutorials/py_imgproc/py_table_of_contents_imgproc/py_table_of_contents_imgproc.html</w:t>
+        </w:r>
+      </w:hyperlink>
+    </w:p>
+    <w:p>
+      <w:pPr>
+        <w:rPr>
+          <w:rFonts w:asciiTheme="majorHAnsi" w:eastAsiaTheme="majorEastAsia" w:hAnsiTheme="majorHAnsi" w:cstheme="majorBidi"/>
+          <w:b/>
+          <w:bCs/>
+          <w:color w:val="365F91" w:themeColor="accent1" w:themeShade="BF"/>
+          <w:sz w:val="28"/>
+          <w:szCs w:val="28"/>
+        </w:rPr>
+      </w:pPr>
+      <w:r>
+        <w:br w:type="page"/>
       </w:r>
     </w:p>
     <w:p>
       <w:pPr>
         <w:pStyle w:val="Titre1"/>
       </w:pPr>
-      <w:r>
+      <w:bookmarkStart w:id="27" w:name="_Toc505429607"/>
+      <w:r>
+        <w:lastRenderedPageBreak/>
         <w:t>Annexe</w:t>
       </w:r>
-    </w:p>
-    <w:p>
-      <w:pPr>
-        <w:pStyle w:val="Titre3"/>
+      <w:bookmarkEnd w:id="27"/>
+    </w:p>
+    <w:p>
+      <w:pPr>
+        <w:pStyle w:val="Titre4"/>
       </w:pPr>
       <w:r>
         <w:t xml:space="preserve">Annexe 1 : </w:t>
@@ -2973,7 +4864,7 @@
                     </pic:cNvPicPr>
                   </pic:nvPicPr>
                   <pic:blipFill>
-                    <a:blip r:embed="rId28" cstate="print">
+                    <a:blip r:embed="rId37" cstate="print">
                       <a:extLst>
                         <a:ext uri="{28A0092B-C50C-407E-A947-70E740481C1C}">
                           <a14:useLocalDpi xmlns:a14="http://schemas.microsoft.com/office/drawing/2010/main" val="0"/>
@@ -3007,27 +4898,13 @@
     </w:p>
     <w:p>
       <w:pPr>
-        <w:rPr>
-          <w:rStyle w:val="Titre3Car"/>
-        </w:rPr>
-      </w:pPr>
-      <w:r>
-        <w:rPr>
-          <w:rStyle w:val="Titre3Car"/>
-        </w:rPr>
+        <w:pStyle w:val="Titre4"/>
+      </w:pPr>
+      <w:r>
         <w:t xml:space="preserve">Annexe 2 : </w:t>
       </w:r>
       <w:r>
-        <w:rPr>
-          <w:rStyle w:val="Titre3Car"/>
-        </w:rPr>
-        <w:t>Structure</w:t>
-      </w:r>
-      <w:r>
-        <w:rPr>
-          <w:rStyle w:val="Titre3Car"/>
-        </w:rPr>
-        <w:t xml:space="preserve"> du U-net modifié</w:t>
+        <w:t>Structure du U-net modifié</w:t>
       </w:r>
     </w:p>
     <w:p>
@@ -3054,7 +4931,7 @@
                     </pic:cNvPicPr>
                   </pic:nvPicPr>
                   <pic:blipFill>
-                    <a:blip r:embed="rId29" cstate="print">
+                    <a:blip r:embed="rId38" cstate="print">
                       <a:extLst>
                         <a:ext uri="{28A0092B-C50C-407E-A947-70E740481C1C}">
                           <a14:useLocalDpi xmlns:a14="http://schemas.microsoft.com/office/drawing/2010/main" val="0"/>
@@ -3097,26 +4974,25 @@
         <w:rPr>
           <w:rStyle w:val="Titre3Car"/>
         </w:rPr>
-        <w:t>Annexe 3</w:t>
-      </w:r>
-      <w:r>
-        <w:rPr>
-          <w:rStyle w:val="Titre3Car"/>
-        </w:rPr>
-        <w:t xml:space="preserve"> : </w:t>
-      </w:r>
-      <w:r>
-        <w:rPr>
-          <w:rStyle w:val="Titre3Car"/>
-        </w:rPr>
-        <w:t>Structure</w:t>
-      </w:r>
-      <w:r>
-        <w:rPr>
-          <w:rStyle w:val="Titre3Car"/>
-        </w:rPr>
-        <w:t xml:space="preserve"> du U-net extended</w:t>
-      </w:r>
+        <w:br w:type="page"/>
+      </w:r>
+    </w:p>
+    <w:p>
+      <w:pPr>
+        <w:pStyle w:val="Titre4"/>
+      </w:pPr>
+      <w:r>
+        <w:lastRenderedPageBreak/>
+        <w:t xml:space="preserve">Annexe 3 : </w:t>
+      </w:r>
+      <w:r>
+        <w:t xml:space="preserve">Structure du U-net </w:t>
+      </w:r>
+      <w:proofErr w:type="spellStart"/>
+      <w:r>
+        <w:t>extended</w:t>
+      </w:r>
+      <w:proofErr w:type="spellEnd"/>
     </w:p>
     <w:p>
       <w:pPr>
@@ -3130,7 +5006,6 @@
           <w:noProof/>
           <w:lang w:eastAsia="fr-FR"/>
         </w:rPr>
-        <w:lastRenderedPageBreak/>
         <w:t>Pour des raisons de lisibilité, le modèle a été coupée. Chaque bras de convolution sont représentés en haut et la partie déconvolution est en dessous.</w:t>
       </w:r>
     </w:p>
@@ -3167,7 +5042,7 @@
                     </pic:cNvPicPr>
                   </pic:nvPicPr>
                   <pic:blipFill rotWithShape="1">
-                    <a:blip r:embed="rId30">
+                    <a:blip r:embed="rId39">
                       <a:extLst>
                         <a:ext uri="{28A0092B-C50C-407E-A947-70E740481C1C}">
                           <a14:useLocalDpi xmlns:a14="http://schemas.microsoft.com/office/drawing/2010/main" val="0"/>
@@ -3235,7 +5110,7 @@
                     </pic:cNvPicPr>
                   </pic:nvPicPr>
                   <pic:blipFill rotWithShape="1">
-                    <a:blip r:embed="rId30">
+                    <a:blip r:embed="rId39">
                       <a:extLst>
                         <a:ext uri="{28A0092B-C50C-407E-A947-70E740481C1C}">
                           <a14:useLocalDpi xmlns:a14="http://schemas.microsoft.com/office/drawing/2010/main" val="0"/>
@@ -3280,37 +5155,241 @@
         <w:rPr>
           <w:rStyle w:val="Titre3Car"/>
         </w:rPr>
+        <w:br w:type="page"/>
+      </w:r>
+    </w:p>
+    <w:p>
+      <w:pPr>
+        <w:pStyle w:val="Titre4"/>
+      </w:pPr>
+      <w:r>
+        <w:lastRenderedPageBreak/>
         <w:t>Annexe 4 : Data Augmentation</w:t>
       </w:r>
     </w:p>
     <w:p>
       <w:pPr>
         <w:rPr>
-          <w:rStyle w:val="Titre3Car"/>
+          <w:rFonts w:asciiTheme="majorHAnsi" w:eastAsiaTheme="majorEastAsia" w:hAnsiTheme="majorHAnsi" w:cstheme="majorBidi"/>
+          <w:b/>
+          <w:bCs/>
+          <w:color w:val="4F81BD" w:themeColor="accent1"/>
         </w:rPr>
       </w:pPr>
       <w:r>
         <w:rPr>
-          <w:rStyle w:val="Titre3Car"/>
+          <w:rFonts w:asciiTheme="majorHAnsi" w:eastAsiaTheme="majorEastAsia" w:hAnsiTheme="majorHAnsi" w:cstheme="majorBidi"/>
+          <w:b/>
+          <w:bCs/>
+          <w:noProof/>
+          <w:color w:val="4F81BD" w:themeColor="accent1"/>
+          <w:lang w:eastAsia="fr-FR"/>
         </w:rPr>
-        <w:lastRenderedPageBreak/>
-        <w:pict>
-          <v:shape id="_x0000_i1034" type="#_x0000_t75" style="width:459.35pt;height:186.6pt">
-            <v:imagedata r:id="rId31" o:title="Augmen 2" croptop="6664f" cropbottom="4569f" cropleft="6395f" cropright="5739f"/>
-          </v:shape>
-        </w:pict>
-      </w:r>
-    </w:p>
-    <w:p>
+        <w:drawing>
+          <wp:inline distT="0" distB="0" distL="0" distR="0">
+            <wp:extent cx="5760720" cy="2338628"/>
+            <wp:effectExtent l="0" t="0" r="0" b="5080"/>
+            <wp:docPr id="8" name="Image 8" descr="Augmen 2"/>
+            <wp:cNvGraphicFramePr>
+              <a:graphicFrameLocks xmlns:a="http://schemas.openxmlformats.org/drawingml/2006/main" noChangeAspect="1"/>
+            </wp:cNvGraphicFramePr>
+            <a:graphic xmlns:a="http://schemas.openxmlformats.org/drawingml/2006/main">
+              <a:graphicData uri="http://schemas.openxmlformats.org/drawingml/2006/picture">
+                <pic:pic xmlns:pic="http://schemas.openxmlformats.org/drawingml/2006/picture">
+                  <pic:nvPicPr>
+                    <pic:cNvPr id="0" name="Picture 42" descr="Augmen 2"/>
+                    <pic:cNvPicPr>
+                      <a:picLocks noChangeAspect="1" noChangeArrowheads="1"/>
+                    </pic:cNvPicPr>
+                  </pic:nvPicPr>
+                  <pic:blipFill>
+                    <a:blip r:embed="rId40" cstate="print">
+                      <a:extLst>
+                        <a:ext uri="{28A0092B-C50C-407E-A947-70E740481C1C}">
+                          <a14:useLocalDpi xmlns:a14="http://schemas.microsoft.com/office/drawing/2010/main" val="0"/>
+                        </a:ext>
+                      </a:extLst>
+                    </a:blip>
+                    <a:srcRect l="9758" t="10168" r="8757" b="6972"/>
+                    <a:stretch>
+                      <a:fillRect/>
+                    </a:stretch>
+                  </pic:blipFill>
+                  <pic:spPr bwMode="auto">
+                    <a:xfrm>
+                      <a:off x="0" y="0"/>
+                      <a:ext cx="5760720" cy="2338628"/>
+                    </a:xfrm>
+                    <a:prstGeom prst="rect">
+                      <a:avLst/>
+                    </a:prstGeom>
+                    <a:noFill/>
+                    <a:ln>
+                      <a:noFill/>
+                    </a:ln>
+                  </pic:spPr>
+                </pic:pic>
+              </a:graphicData>
+            </a:graphic>
+          </wp:inline>
+        </w:drawing>
+      </w:r>
       <w:r>
         <w:t>On peut remarquer avec cette data augmentation les bords d'images qui apportent trop de bruits lors du training.</w:t>
       </w:r>
     </w:p>
-    <w:p/>
-    <w:p/>
+    <w:p>
+      <w:pPr>
+        <w:pStyle w:val="Titre4"/>
+      </w:pPr>
+      <w:r>
+        <w:t>Annexe 5 : Mémoire nécessaire par image</w:t>
+      </w:r>
+    </w:p>
+    <w:p>
+      <w:r>
+        <w:t xml:space="preserve">Pour ce calcul, le nombre de float 32 par place dans les tenseurs ont été calculé. Pour un float32, on a besoin de 4 octets pour le stocker, on peut donc savoir la mémoire </w:t>
+      </w:r>
+      <w:r>
+        <w:t>nécessaire</w:t>
+      </w:r>
+      <w:r>
+        <w:t xml:space="preserve"> pour remplir l'ensemble des tenseurs du modèle.</w:t>
+      </w:r>
+      <w:r>
+        <w:t xml:space="preserve"> Cependant, il y a une part de mémoire </w:t>
+      </w:r>
+      <w:r>
+        <w:t>nécessaire</w:t>
+      </w:r>
+      <w:r>
+        <w:t xml:space="preserve"> aussi pour la back propagation</w:t>
+      </w:r>
+      <w:r>
+        <w:t xml:space="preserve">, la compilation, etc… </w:t>
+      </w:r>
+    </w:p>
+    <w:p>
+      <w:pPr>
+        <w:jc w:val="center"/>
+      </w:pPr>
+      <w:r>
+        <w:rPr>
+          <w:noProof/>
+          <w:lang w:eastAsia="fr-FR"/>
+        </w:rPr>
+        <w:drawing>
+          <wp:inline distT="0" distB="0" distL="0" distR="0">
+            <wp:extent cx="4440326" cy="1897475"/>
+            <wp:effectExtent l="0" t="0" r="0" b="7620"/>
+            <wp:docPr id="1" name="Image 1"/>
+            <wp:cNvGraphicFramePr>
+              <a:graphicFrameLocks xmlns:a="http://schemas.openxmlformats.org/drawingml/2006/main" noChangeAspect="1"/>
+            </wp:cNvGraphicFramePr>
+            <a:graphic xmlns:a="http://schemas.openxmlformats.org/drawingml/2006/main">
+              <a:graphicData uri="http://schemas.openxmlformats.org/drawingml/2006/picture">
+                <pic:pic xmlns:pic="http://schemas.openxmlformats.org/drawingml/2006/picture">
+                  <pic:nvPicPr>
+                    <pic:cNvPr id="0" name="Picture 23"/>
+                    <pic:cNvPicPr>
+                      <a:picLocks noChangeAspect="1" noChangeArrowheads="1"/>
+                    </pic:cNvPicPr>
+                  </pic:nvPicPr>
+                  <pic:blipFill>
+                    <a:blip r:embed="rId41">
+                      <a:extLst>
+                        <a:ext uri="{28A0092B-C50C-407E-A947-70E740481C1C}">
+                          <a14:useLocalDpi xmlns:a14="http://schemas.microsoft.com/office/drawing/2010/main" val="0"/>
+                        </a:ext>
+                      </a:extLst>
+                    </a:blip>
+                    <a:srcRect/>
+                    <a:stretch>
+                      <a:fillRect/>
+                    </a:stretch>
+                  </pic:blipFill>
+                  <pic:spPr bwMode="auto">
+                    <a:xfrm>
+                      <a:off x="0" y="0"/>
+                      <a:ext cx="4440485" cy="1897543"/>
+                    </a:xfrm>
+                    <a:prstGeom prst="rect">
+                      <a:avLst/>
+                    </a:prstGeom>
+                    <a:noFill/>
+                    <a:ln>
+                      <a:noFill/>
+                    </a:ln>
+                  </pic:spPr>
+                </pic:pic>
+              </a:graphicData>
+            </a:graphic>
+          </wp:inline>
+        </w:drawing>
+      </w:r>
+    </w:p>
+    <w:p>
+      <w:pPr>
+        <w:jc w:val="center"/>
+      </w:pPr>
+      <w:r>
+        <w:rPr>
+          <w:noProof/>
+          <w:lang w:eastAsia="fr-FR"/>
+        </w:rPr>
+        <w:drawing>
+          <wp:inline distT="0" distB="0" distL="0" distR="0">
+            <wp:extent cx="4440327" cy="1942822"/>
+            <wp:effectExtent l="0" t="0" r="0" b="635"/>
+            <wp:docPr id="7" name="Image 7"/>
+            <wp:cNvGraphicFramePr>
+              <a:graphicFrameLocks xmlns:a="http://schemas.openxmlformats.org/drawingml/2006/main" noChangeAspect="1"/>
+            </wp:cNvGraphicFramePr>
+            <a:graphic xmlns:a="http://schemas.openxmlformats.org/drawingml/2006/main">
+              <a:graphicData uri="http://schemas.openxmlformats.org/drawingml/2006/picture">
+                <pic:pic xmlns:pic="http://schemas.openxmlformats.org/drawingml/2006/picture">
+                  <pic:nvPicPr>
+                    <pic:cNvPr id="0" name="Picture 24"/>
+                    <pic:cNvPicPr>
+                      <a:picLocks noChangeAspect="1" noChangeArrowheads="1"/>
+                    </pic:cNvPicPr>
+                  </pic:nvPicPr>
+                  <pic:blipFill>
+                    <a:blip r:embed="rId42">
+                      <a:extLst>
+                        <a:ext uri="{28A0092B-C50C-407E-A947-70E740481C1C}">
+                          <a14:useLocalDpi xmlns:a14="http://schemas.microsoft.com/office/drawing/2010/main" val="0"/>
+                        </a:ext>
+                      </a:extLst>
+                    </a:blip>
+                    <a:srcRect/>
+                    <a:stretch>
+                      <a:fillRect/>
+                    </a:stretch>
+                  </pic:blipFill>
+                  <pic:spPr bwMode="auto">
+                    <a:xfrm>
+                      <a:off x="0" y="0"/>
+                      <a:ext cx="4440484" cy="1942891"/>
+                    </a:xfrm>
+                    <a:prstGeom prst="rect">
+                      <a:avLst/>
+                    </a:prstGeom>
+                    <a:noFill/>
+                    <a:ln>
+                      <a:noFill/>
+                    </a:ln>
+                  </pic:spPr>
+                </pic:pic>
+              </a:graphicData>
+            </a:graphic>
+          </wp:inline>
+        </w:drawing>
+      </w:r>
+    </w:p>
     <w:sectPr>
-      <w:headerReference w:type="default" r:id="rId32"/>
-      <w:footerReference w:type="default" r:id="rId33"/>
+      <w:headerReference w:type="default" r:id="rId43"/>
+      <w:footerReference w:type="default" r:id="rId44"/>
       <w:pgSz w:w="11906" w:h="16838"/>
       <w:pgMar w:top="1417" w:right="1417" w:bottom="1417" w:left="1417" w:header="708" w:footer="709" w:gutter="0"/>
       <w:cols w:space="708"/>
@@ -3470,7 +5549,7 @@
                               <w:sz w:val="26"/>
                               <w:szCs w:val="26"/>
                             </w:rPr>
-                            <w:t>9</w:t>
+                            <w:t>4</w:t>
                           </w:r>
                           <w:r>
                             <w:rPr>
@@ -3551,7 +5630,7 @@
                         <w:sz w:val="26"/>
                         <w:szCs w:val="26"/>
                       </w:rPr>
-                      <w:t>9</w:t>
+                      <w:t>4</w:t>
                     </w:r>
                     <w:r>
                       <w:rPr>
@@ -3765,6 +5844,118 @@
 <file path=word/numbering.xml><?xml version="1.0" encoding="utf-8"?>
 <w:numbering xmlns:wpc="http://schemas.microsoft.com/office/word/2010/wordprocessingCanvas" xmlns:mc="http://schemas.openxmlformats.org/markup-compatibility/2006" xmlns:o="urn:schemas-microsoft-com:office:office" xmlns:r="http://schemas.openxmlformats.org/officeDocument/2006/relationships" xmlns:m="http://schemas.openxmlformats.org/officeDocument/2006/math" xmlns:v="urn:schemas-microsoft-com:vml" xmlns:wp14="http://schemas.microsoft.com/office/word/2010/wordprocessingDrawing" xmlns:wp="http://schemas.openxmlformats.org/drawingml/2006/wordprocessingDrawing" xmlns:w10="urn:schemas-microsoft-com:office:word" xmlns:w="http://schemas.openxmlformats.org/wordprocessingml/2006/main" xmlns:w14="http://schemas.microsoft.com/office/word/2010/wordml" xmlns:wpg="http://schemas.microsoft.com/office/word/2010/wordprocessingGroup" xmlns:wpi="http://schemas.microsoft.com/office/word/2010/wordprocessingInk" xmlns:wne="http://schemas.microsoft.com/office/word/2006/wordml" xmlns:wps="http://schemas.microsoft.com/office/word/2010/wordprocessingShape" mc:Ignorable="w14 wp14">
   <w:abstractNum w:abstractNumId="0">
+    <w:nsid w:val="010960AA"/>
+    <w:multiLevelType w:val="hybridMultilevel"/>
+    <w:tmpl w:val="48707DBC"/>
+    <w:lvl w:ilvl="0" w:tplc="F642C8A0">
+      <w:numFmt w:val="bullet"/>
+      <w:lvlText w:val="-"/>
+      <w:lvlJc w:val="left"/>
+      <w:pPr>
+        <w:ind w:left="720" w:hanging="360"/>
+      </w:pPr>
+      <w:rPr>
+        <w:rFonts w:ascii="Calibri" w:eastAsiaTheme="minorHAnsi" w:hAnsi="Calibri" w:cs="Calibri" w:hint="default"/>
+      </w:rPr>
+    </w:lvl>
+    <w:lvl w:ilvl="1" w:tplc="040C0003" w:tentative="1">
+      <w:start w:val="1"/>
+      <w:numFmt w:val="bullet"/>
+      <w:lvlText w:val="o"/>
+      <w:lvlJc w:val="left"/>
+      <w:pPr>
+        <w:ind w:left="1440" w:hanging="360"/>
+      </w:pPr>
+      <w:rPr>
+        <w:rFonts w:ascii="Courier New" w:hAnsi="Courier New" w:cs="Courier New" w:hint="default"/>
+      </w:rPr>
+    </w:lvl>
+    <w:lvl w:ilvl="2" w:tplc="040C0005" w:tentative="1">
+      <w:start w:val="1"/>
+      <w:numFmt w:val="bullet"/>
+      <w:lvlText w:val=""/>
+      <w:lvlJc w:val="left"/>
+      <w:pPr>
+        <w:ind w:left="2160" w:hanging="360"/>
+      </w:pPr>
+      <w:rPr>
+        <w:rFonts w:ascii="Wingdings" w:hAnsi="Wingdings" w:hint="default"/>
+      </w:rPr>
+    </w:lvl>
+    <w:lvl w:ilvl="3" w:tplc="040C0001" w:tentative="1">
+      <w:start w:val="1"/>
+      <w:numFmt w:val="bullet"/>
+      <w:lvlText w:val=""/>
+      <w:lvlJc w:val="left"/>
+      <w:pPr>
+        <w:ind w:left="2880" w:hanging="360"/>
+      </w:pPr>
+      <w:rPr>
+        <w:rFonts w:ascii="Symbol" w:hAnsi="Symbol" w:hint="default"/>
+      </w:rPr>
+    </w:lvl>
+    <w:lvl w:ilvl="4" w:tplc="040C0003" w:tentative="1">
+      <w:start w:val="1"/>
+      <w:numFmt w:val="bullet"/>
+      <w:lvlText w:val="o"/>
+      <w:lvlJc w:val="left"/>
+      <w:pPr>
+        <w:ind w:left="3600" w:hanging="360"/>
+      </w:pPr>
+      <w:rPr>
+        <w:rFonts w:ascii="Courier New" w:hAnsi="Courier New" w:cs="Courier New" w:hint="default"/>
+      </w:rPr>
+    </w:lvl>
+    <w:lvl w:ilvl="5" w:tplc="040C0005" w:tentative="1">
+      <w:start w:val="1"/>
+      <w:numFmt w:val="bullet"/>
+      <w:lvlText w:val=""/>
+      <w:lvlJc w:val="left"/>
+      <w:pPr>
+        <w:ind w:left="4320" w:hanging="360"/>
+      </w:pPr>
+      <w:rPr>
+        <w:rFonts w:ascii="Wingdings" w:hAnsi="Wingdings" w:hint="default"/>
+      </w:rPr>
+    </w:lvl>
+    <w:lvl w:ilvl="6" w:tplc="040C0001" w:tentative="1">
+      <w:start w:val="1"/>
+      <w:numFmt w:val="bullet"/>
+      <w:lvlText w:val=""/>
+      <w:lvlJc w:val="left"/>
+      <w:pPr>
+        <w:ind w:left="5040" w:hanging="360"/>
+      </w:pPr>
+      <w:rPr>
+        <w:rFonts w:ascii="Symbol" w:hAnsi="Symbol" w:hint="default"/>
+      </w:rPr>
+    </w:lvl>
+    <w:lvl w:ilvl="7" w:tplc="040C0003" w:tentative="1">
+      <w:start w:val="1"/>
+      <w:numFmt w:val="bullet"/>
+      <w:lvlText w:val="o"/>
+      <w:lvlJc w:val="left"/>
+      <w:pPr>
+        <w:ind w:left="5760" w:hanging="360"/>
+      </w:pPr>
+      <w:rPr>
+        <w:rFonts w:ascii="Courier New" w:hAnsi="Courier New" w:cs="Courier New" w:hint="default"/>
+      </w:rPr>
+    </w:lvl>
+    <w:lvl w:ilvl="8" w:tplc="040C0005" w:tentative="1">
+      <w:start w:val="1"/>
+      <w:numFmt w:val="bullet"/>
+      <w:lvlText w:val=""/>
+      <w:lvlJc w:val="left"/>
+      <w:pPr>
+        <w:ind w:left="6480" w:hanging="360"/>
+      </w:pPr>
+      <w:rPr>
+        <w:rFonts w:ascii="Wingdings" w:hAnsi="Wingdings" w:hint="default"/>
+      </w:rPr>
+    </w:lvl>
+  </w:abstractNum>
+  <w:abstractNum w:abstractNumId="1">
     <w:nsid w:val="02192B1F"/>
     <w:multiLevelType w:val="hybridMultilevel"/>
     <w:tmpl w:val="21784DE8"/>
@@ -3877,7 +6068,93 @@
       </w:rPr>
     </w:lvl>
   </w:abstractNum>
-  <w:abstractNum w:abstractNumId="1">
+  <w:abstractNum w:abstractNumId="2">
+    <w:nsid w:val="0D1466C4"/>
+    <w:multiLevelType w:val="hybridMultilevel"/>
+    <w:tmpl w:val="AB101B6E"/>
+    <w:lvl w:ilvl="0" w:tplc="040C000F">
+      <w:start w:val="1"/>
+      <w:numFmt w:val="decimal"/>
+      <w:lvlText w:val="%1."/>
+      <w:lvlJc w:val="left"/>
+      <w:pPr>
+        <w:ind w:left="720" w:hanging="360"/>
+      </w:pPr>
+    </w:lvl>
+    <w:lvl w:ilvl="1" w:tplc="040C0019" w:tentative="1">
+      <w:start w:val="1"/>
+      <w:numFmt w:val="lowerLetter"/>
+      <w:lvlText w:val="%2."/>
+      <w:lvlJc w:val="left"/>
+      <w:pPr>
+        <w:ind w:left="1440" w:hanging="360"/>
+      </w:pPr>
+    </w:lvl>
+    <w:lvl w:ilvl="2" w:tplc="040C001B" w:tentative="1">
+      <w:start w:val="1"/>
+      <w:numFmt w:val="lowerRoman"/>
+      <w:lvlText w:val="%3."/>
+      <w:lvlJc w:val="right"/>
+      <w:pPr>
+        <w:ind w:left="2160" w:hanging="180"/>
+      </w:pPr>
+    </w:lvl>
+    <w:lvl w:ilvl="3" w:tplc="040C000F" w:tentative="1">
+      <w:start w:val="1"/>
+      <w:numFmt w:val="decimal"/>
+      <w:lvlText w:val="%4."/>
+      <w:lvlJc w:val="left"/>
+      <w:pPr>
+        <w:ind w:left="2880" w:hanging="360"/>
+      </w:pPr>
+    </w:lvl>
+    <w:lvl w:ilvl="4" w:tplc="040C0019" w:tentative="1">
+      <w:start w:val="1"/>
+      <w:numFmt w:val="lowerLetter"/>
+      <w:lvlText w:val="%5."/>
+      <w:lvlJc w:val="left"/>
+      <w:pPr>
+        <w:ind w:left="3600" w:hanging="360"/>
+      </w:pPr>
+    </w:lvl>
+    <w:lvl w:ilvl="5" w:tplc="040C001B" w:tentative="1">
+      <w:start w:val="1"/>
+      <w:numFmt w:val="lowerRoman"/>
+      <w:lvlText w:val="%6."/>
+      <w:lvlJc w:val="right"/>
+      <w:pPr>
+        <w:ind w:left="4320" w:hanging="180"/>
+      </w:pPr>
+    </w:lvl>
+    <w:lvl w:ilvl="6" w:tplc="040C000F" w:tentative="1">
+      <w:start w:val="1"/>
+      <w:numFmt w:val="decimal"/>
+      <w:lvlText w:val="%7."/>
+      <w:lvlJc w:val="left"/>
+      <w:pPr>
+        <w:ind w:left="5040" w:hanging="360"/>
+      </w:pPr>
+    </w:lvl>
+    <w:lvl w:ilvl="7" w:tplc="040C0019" w:tentative="1">
+      <w:start w:val="1"/>
+      <w:numFmt w:val="lowerLetter"/>
+      <w:lvlText w:val="%8."/>
+      <w:lvlJc w:val="left"/>
+      <w:pPr>
+        <w:ind w:left="5760" w:hanging="360"/>
+      </w:pPr>
+    </w:lvl>
+    <w:lvl w:ilvl="8" w:tplc="040C001B" w:tentative="1">
+      <w:start w:val="1"/>
+      <w:numFmt w:val="lowerRoman"/>
+      <w:lvlText w:val="%9."/>
+      <w:lvlJc w:val="right"/>
+      <w:pPr>
+        <w:ind w:left="6480" w:hanging="180"/>
+      </w:pPr>
+    </w:lvl>
+  </w:abstractNum>
+  <w:abstractNum w:abstractNumId="3">
     <w:nsid w:val="0D407AC1"/>
     <w:multiLevelType w:val="hybridMultilevel"/>
     <w:tmpl w:val="0044891A"/>
@@ -3990,7 +6267,7 @@
       </w:rPr>
     </w:lvl>
   </w:abstractNum>
-  <w:abstractNum w:abstractNumId="2">
+  <w:abstractNum w:abstractNumId="4">
     <w:nsid w:val="1A39241A"/>
     <w:multiLevelType w:val="hybridMultilevel"/>
     <w:tmpl w:val="810874F8"/>
@@ -4130,7 +6407,93 @@
       </w:rPr>
     </w:lvl>
   </w:abstractNum>
-  <w:abstractNum w:abstractNumId="3">
+  <w:abstractNum w:abstractNumId="5">
+    <w:nsid w:val="1E31035E"/>
+    <w:multiLevelType w:val="hybridMultilevel"/>
+    <w:tmpl w:val="A2DC6530"/>
+    <w:lvl w:ilvl="0" w:tplc="040C000F">
+      <w:start w:val="1"/>
+      <w:numFmt w:val="decimal"/>
+      <w:lvlText w:val="%1."/>
+      <w:lvlJc w:val="left"/>
+      <w:pPr>
+        <w:ind w:left="720" w:hanging="360"/>
+      </w:pPr>
+    </w:lvl>
+    <w:lvl w:ilvl="1" w:tplc="040C0019" w:tentative="1">
+      <w:start w:val="1"/>
+      <w:numFmt w:val="lowerLetter"/>
+      <w:lvlText w:val="%2."/>
+      <w:lvlJc w:val="left"/>
+      <w:pPr>
+        <w:ind w:left="1440" w:hanging="360"/>
+      </w:pPr>
+    </w:lvl>
+    <w:lvl w:ilvl="2" w:tplc="040C001B" w:tentative="1">
+      <w:start w:val="1"/>
+      <w:numFmt w:val="lowerRoman"/>
+      <w:lvlText w:val="%3."/>
+      <w:lvlJc w:val="right"/>
+      <w:pPr>
+        <w:ind w:left="2160" w:hanging="180"/>
+      </w:pPr>
+    </w:lvl>
+    <w:lvl w:ilvl="3" w:tplc="040C000F" w:tentative="1">
+      <w:start w:val="1"/>
+      <w:numFmt w:val="decimal"/>
+      <w:lvlText w:val="%4."/>
+      <w:lvlJc w:val="left"/>
+      <w:pPr>
+        <w:ind w:left="2880" w:hanging="360"/>
+      </w:pPr>
+    </w:lvl>
+    <w:lvl w:ilvl="4" w:tplc="040C0019" w:tentative="1">
+      <w:start w:val="1"/>
+      <w:numFmt w:val="lowerLetter"/>
+      <w:lvlText w:val="%5."/>
+      <w:lvlJc w:val="left"/>
+      <w:pPr>
+        <w:ind w:left="3600" w:hanging="360"/>
+      </w:pPr>
+    </w:lvl>
+    <w:lvl w:ilvl="5" w:tplc="040C001B" w:tentative="1">
+      <w:start w:val="1"/>
+      <w:numFmt w:val="lowerRoman"/>
+      <w:lvlText w:val="%6."/>
+      <w:lvlJc w:val="right"/>
+      <w:pPr>
+        <w:ind w:left="4320" w:hanging="180"/>
+      </w:pPr>
+    </w:lvl>
+    <w:lvl w:ilvl="6" w:tplc="040C000F" w:tentative="1">
+      <w:start w:val="1"/>
+      <w:numFmt w:val="decimal"/>
+      <w:lvlText w:val="%7."/>
+      <w:lvlJc w:val="left"/>
+      <w:pPr>
+        <w:ind w:left="5040" w:hanging="360"/>
+      </w:pPr>
+    </w:lvl>
+    <w:lvl w:ilvl="7" w:tplc="040C0019" w:tentative="1">
+      <w:start w:val="1"/>
+      <w:numFmt w:val="lowerLetter"/>
+      <w:lvlText w:val="%8."/>
+      <w:lvlJc w:val="left"/>
+      <w:pPr>
+        <w:ind w:left="5760" w:hanging="360"/>
+      </w:pPr>
+    </w:lvl>
+    <w:lvl w:ilvl="8" w:tplc="040C001B" w:tentative="1">
+      <w:start w:val="1"/>
+      <w:numFmt w:val="lowerRoman"/>
+      <w:lvlText w:val="%9."/>
+      <w:lvlJc w:val="right"/>
+      <w:pPr>
+        <w:ind w:left="6480" w:hanging="180"/>
+      </w:pPr>
+    </w:lvl>
+  </w:abstractNum>
+  <w:abstractNum w:abstractNumId="6">
     <w:nsid w:val="20A2272A"/>
     <w:multiLevelType w:val="hybridMultilevel"/>
     <w:tmpl w:val="83164CC0"/>
@@ -4270,7 +6633,7 @@
       </w:rPr>
     </w:lvl>
   </w:abstractNum>
-  <w:abstractNum w:abstractNumId="4">
+  <w:abstractNum w:abstractNumId="7">
     <w:nsid w:val="215A35A2"/>
     <w:multiLevelType w:val="hybridMultilevel"/>
     <w:tmpl w:val="9EDE3D2C"/>
@@ -4383,7 +6746,7 @@
       </w:rPr>
     </w:lvl>
   </w:abstractNum>
-  <w:abstractNum w:abstractNumId="5">
+  <w:abstractNum w:abstractNumId="8">
     <w:nsid w:val="294275B4"/>
     <w:multiLevelType w:val="hybridMultilevel"/>
     <w:tmpl w:val="8674B37C"/>
@@ -4496,7 +6859,7 @@
       </w:rPr>
     </w:lvl>
   </w:abstractNum>
-  <w:abstractNum w:abstractNumId="6">
+  <w:abstractNum w:abstractNumId="9">
     <w:nsid w:val="30EA3531"/>
     <w:multiLevelType w:val="hybridMultilevel"/>
     <w:tmpl w:val="9D58CD38"/>
@@ -4609,7 +6972,7 @@
       </w:rPr>
     </w:lvl>
   </w:abstractNum>
-  <w:abstractNum w:abstractNumId="7">
+  <w:abstractNum w:abstractNumId="10">
     <w:nsid w:val="312058A0"/>
     <w:multiLevelType w:val="hybridMultilevel"/>
     <w:tmpl w:val="8BC6AD7C"/>
@@ -4749,7 +7112,7 @@
       </w:rPr>
     </w:lvl>
   </w:abstractNum>
-  <w:abstractNum w:abstractNumId="8">
+  <w:abstractNum w:abstractNumId="11">
     <w:nsid w:val="3A9A5F3D"/>
     <w:multiLevelType w:val="hybridMultilevel"/>
     <w:tmpl w:val="04EAC9CE"/>
@@ -4889,7 +7252,7 @@
       </w:rPr>
     </w:lvl>
   </w:abstractNum>
-  <w:abstractNum w:abstractNumId="9">
+  <w:abstractNum w:abstractNumId="12">
     <w:nsid w:val="3B806175"/>
     <w:multiLevelType w:val="hybridMultilevel"/>
     <w:tmpl w:val="9B86F7A6"/>
@@ -5001,7 +7364,7 @@
       </w:rPr>
     </w:lvl>
   </w:abstractNum>
-  <w:abstractNum w:abstractNumId="10">
+  <w:abstractNum w:abstractNumId="13">
     <w:nsid w:val="43BD6E38"/>
     <w:multiLevelType w:val="hybridMultilevel"/>
     <w:tmpl w:val="36245430"/>
@@ -5114,7 +7477,7 @@
       </w:rPr>
     </w:lvl>
   </w:abstractNum>
-  <w:abstractNum w:abstractNumId="11">
+  <w:abstractNum w:abstractNumId="14">
     <w:nsid w:val="47BE7FEA"/>
     <w:multiLevelType w:val="hybridMultilevel"/>
     <w:tmpl w:val="34DA1DDA"/>
@@ -5254,7 +7617,7 @@
       </w:rPr>
     </w:lvl>
   </w:abstractNum>
-  <w:abstractNum w:abstractNumId="12">
+  <w:abstractNum w:abstractNumId="15">
     <w:nsid w:val="497F4DF1"/>
     <w:multiLevelType w:val="hybridMultilevel"/>
     <w:tmpl w:val="AA08799E"/>
@@ -5394,7 +7757,7 @@
       </w:rPr>
     </w:lvl>
   </w:abstractNum>
-  <w:abstractNum w:abstractNumId="13">
+  <w:abstractNum w:abstractNumId="16">
     <w:nsid w:val="49812E68"/>
     <w:multiLevelType w:val="hybridMultilevel"/>
     <w:tmpl w:val="2F6828EA"/>
@@ -5480,7 +7843,7 @@
       </w:pPr>
     </w:lvl>
   </w:abstractNum>
-  <w:abstractNum w:abstractNumId="14">
+  <w:abstractNum w:abstractNumId="17">
     <w:nsid w:val="4A4C1C61"/>
     <w:multiLevelType w:val="hybridMultilevel"/>
     <w:tmpl w:val="DC7E8A04"/>
@@ -5620,7 +7983,7 @@
       </w:rPr>
     </w:lvl>
   </w:abstractNum>
-  <w:abstractNum w:abstractNumId="15">
+  <w:abstractNum w:abstractNumId="18">
     <w:nsid w:val="50592081"/>
     <w:multiLevelType w:val="hybridMultilevel"/>
     <w:tmpl w:val="CB38A83A"/>
@@ -5733,7 +8096,7 @@
       </w:rPr>
     </w:lvl>
   </w:abstractNum>
-  <w:abstractNum w:abstractNumId="16">
+  <w:abstractNum w:abstractNumId="19">
     <w:nsid w:val="528F738C"/>
     <w:multiLevelType w:val="hybridMultilevel"/>
     <w:tmpl w:val="4320B7D2"/>
@@ -5845,7 +8208,7 @@
       </w:rPr>
     </w:lvl>
   </w:abstractNum>
-  <w:abstractNum w:abstractNumId="17">
+  <w:abstractNum w:abstractNumId="20">
     <w:nsid w:val="53BA4FE4"/>
     <w:multiLevelType w:val="hybridMultilevel"/>
     <w:tmpl w:val="3740DC4C"/>
@@ -5985,7 +8348,265 @@
       </w:rPr>
     </w:lvl>
   </w:abstractNum>
-  <w:abstractNum w:abstractNumId="18">
+  <w:abstractNum w:abstractNumId="21">
+    <w:nsid w:val="600C75FF"/>
+    <w:multiLevelType w:val="hybridMultilevel"/>
+    <w:tmpl w:val="15CA41FC"/>
+    <w:lvl w:ilvl="0" w:tplc="040C000F">
+      <w:start w:val="1"/>
+      <w:numFmt w:val="decimal"/>
+      <w:lvlText w:val="%1."/>
+      <w:lvlJc w:val="left"/>
+      <w:pPr>
+        <w:ind w:left="720" w:hanging="360"/>
+      </w:pPr>
+    </w:lvl>
+    <w:lvl w:ilvl="1" w:tplc="040C0019" w:tentative="1">
+      <w:start w:val="1"/>
+      <w:numFmt w:val="lowerLetter"/>
+      <w:lvlText w:val="%2."/>
+      <w:lvlJc w:val="left"/>
+      <w:pPr>
+        <w:ind w:left="1440" w:hanging="360"/>
+      </w:pPr>
+    </w:lvl>
+    <w:lvl w:ilvl="2" w:tplc="040C001B" w:tentative="1">
+      <w:start w:val="1"/>
+      <w:numFmt w:val="lowerRoman"/>
+      <w:lvlText w:val="%3."/>
+      <w:lvlJc w:val="right"/>
+      <w:pPr>
+        <w:ind w:left="2160" w:hanging="180"/>
+      </w:pPr>
+    </w:lvl>
+    <w:lvl w:ilvl="3" w:tplc="040C000F" w:tentative="1">
+      <w:start w:val="1"/>
+      <w:numFmt w:val="decimal"/>
+      <w:lvlText w:val="%4."/>
+      <w:lvlJc w:val="left"/>
+      <w:pPr>
+        <w:ind w:left="2880" w:hanging="360"/>
+      </w:pPr>
+    </w:lvl>
+    <w:lvl w:ilvl="4" w:tplc="040C0019" w:tentative="1">
+      <w:start w:val="1"/>
+      <w:numFmt w:val="lowerLetter"/>
+      <w:lvlText w:val="%5."/>
+      <w:lvlJc w:val="left"/>
+      <w:pPr>
+        <w:ind w:left="3600" w:hanging="360"/>
+      </w:pPr>
+    </w:lvl>
+    <w:lvl w:ilvl="5" w:tplc="040C001B" w:tentative="1">
+      <w:start w:val="1"/>
+      <w:numFmt w:val="lowerRoman"/>
+      <w:lvlText w:val="%6."/>
+      <w:lvlJc w:val="right"/>
+      <w:pPr>
+        <w:ind w:left="4320" w:hanging="180"/>
+      </w:pPr>
+    </w:lvl>
+    <w:lvl w:ilvl="6" w:tplc="040C000F" w:tentative="1">
+      <w:start w:val="1"/>
+      <w:numFmt w:val="decimal"/>
+      <w:lvlText w:val="%7."/>
+      <w:lvlJc w:val="left"/>
+      <w:pPr>
+        <w:ind w:left="5040" w:hanging="360"/>
+      </w:pPr>
+    </w:lvl>
+    <w:lvl w:ilvl="7" w:tplc="040C0019" w:tentative="1">
+      <w:start w:val="1"/>
+      <w:numFmt w:val="lowerLetter"/>
+      <w:lvlText w:val="%8."/>
+      <w:lvlJc w:val="left"/>
+      <w:pPr>
+        <w:ind w:left="5760" w:hanging="360"/>
+      </w:pPr>
+    </w:lvl>
+    <w:lvl w:ilvl="8" w:tplc="040C001B" w:tentative="1">
+      <w:start w:val="1"/>
+      <w:numFmt w:val="lowerRoman"/>
+      <w:lvlText w:val="%9."/>
+      <w:lvlJc w:val="right"/>
+      <w:pPr>
+        <w:ind w:left="6480" w:hanging="180"/>
+      </w:pPr>
+    </w:lvl>
+  </w:abstractNum>
+  <w:abstractNum w:abstractNumId="22">
+    <w:nsid w:val="63CC47C4"/>
+    <w:multiLevelType w:val="hybridMultilevel"/>
+    <w:tmpl w:val="BEF2E868"/>
+    <w:lvl w:ilvl="0" w:tplc="040C000F">
+      <w:start w:val="1"/>
+      <w:numFmt w:val="decimal"/>
+      <w:lvlText w:val="%1."/>
+      <w:lvlJc w:val="left"/>
+      <w:pPr>
+        <w:ind w:left="720" w:hanging="360"/>
+      </w:pPr>
+    </w:lvl>
+    <w:lvl w:ilvl="1" w:tplc="040C0019" w:tentative="1">
+      <w:start w:val="1"/>
+      <w:numFmt w:val="lowerLetter"/>
+      <w:lvlText w:val="%2."/>
+      <w:lvlJc w:val="left"/>
+      <w:pPr>
+        <w:ind w:left="1440" w:hanging="360"/>
+      </w:pPr>
+    </w:lvl>
+    <w:lvl w:ilvl="2" w:tplc="040C001B" w:tentative="1">
+      <w:start w:val="1"/>
+      <w:numFmt w:val="lowerRoman"/>
+      <w:lvlText w:val="%3."/>
+      <w:lvlJc w:val="right"/>
+      <w:pPr>
+        <w:ind w:left="2160" w:hanging="180"/>
+      </w:pPr>
+    </w:lvl>
+    <w:lvl w:ilvl="3" w:tplc="040C000F" w:tentative="1">
+      <w:start w:val="1"/>
+      <w:numFmt w:val="decimal"/>
+      <w:lvlText w:val="%4."/>
+      <w:lvlJc w:val="left"/>
+      <w:pPr>
+        <w:ind w:left="2880" w:hanging="360"/>
+      </w:pPr>
+    </w:lvl>
+    <w:lvl w:ilvl="4" w:tplc="040C0019" w:tentative="1">
+      <w:start w:val="1"/>
+      <w:numFmt w:val="lowerLetter"/>
+      <w:lvlText w:val="%5."/>
+      <w:lvlJc w:val="left"/>
+      <w:pPr>
+        <w:ind w:left="3600" w:hanging="360"/>
+      </w:pPr>
+    </w:lvl>
+    <w:lvl w:ilvl="5" w:tplc="040C001B" w:tentative="1">
+      <w:start w:val="1"/>
+      <w:numFmt w:val="lowerRoman"/>
+      <w:lvlText w:val="%6."/>
+      <w:lvlJc w:val="right"/>
+      <w:pPr>
+        <w:ind w:left="4320" w:hanging="180"/>
+      </w:pPr>
+    </w:lvl>
+    <w:lvl w:ilvl="6" w:tplc="040C000F" w:tentative="1">
+      <w:start w:val="1"/>
+      <w:numFmt w:val="decimal"/>
+      <w:lvlText w:val="%7."/>
+      <w:lvlJc w:val="left"/>
+      <w:pPr>
+        <w:ind w:left="5040" w:hanging="360"/>
+      </w:pPr>
+    </w:lvl>
+    <w:lvl w:ilvl="7" w:tplc="040C0019" w:tentative="1">
+      <w:start w:val="1"/>
+      <w:numFmt w:val="lowerLetter"/>
+      <w:lvlText w:val="%8."/>
+      <w:lvlJc w:val="left"/>
+      <w:pPr>
+        <w:ind w:left="5760" w:hanging="360"/>
+      </w:pPr>
+    </w:lvl>
+    <w:lvl w:ilvl="8" w:tplc="040C001B" w:tentative="1">
+      <w:start w:val="1"/>
+      <w:numFmt w:val="lowerRoman"/>
+      <w:lvlText w:val="%9."/>
+      <w:lvlJc w:val="right"/>
+      <w:pPr>
+        <w:ind w:left="6480" w:hanging="180"/>
+      </w:pPr>
+    </w:lvl>
+  </w:abstractNum>
+  <w:abstractNum w:abstractNumId="23">
+    <w:nsid w:val="68815FCC"/>
+    <w:multiLevelType w:val="hybridMultilevel"/>
+    <w:tmpl w:val="DDFC8F44"/>
+    <w:lvl w:ilvl="0" w:tplc="040C000F">
+      <w:start w:val="1"/>
+      <w:numFmt w:val="decimal"/>
+      <w:lvlText w:val="%1."/>
+      <w:lvlJc w:val="left"/>
+      <w:pPr>
+        <w:ind w:left="720" w:hanging="360"/>
+      </w:pPr>
+    </w:lvl>
+    <w:lvl w:ilvl="1" w:tplc="040C0019" w:tentative="1">
+      <w:start w:val="1"/>
+      <w:numFmt w:val="lowerLetter"/>
+      <w:lvlText w:val="%2."/>
+      <w:lvlJc w:val="left"/>
+      <w:pPr>
+        <w:ind w:left="1440" w:hanging="360"/>
+      </w:pPr>
+    </w:lvl>
+    <w:lvl w:ilvl="2" w:tplc="040C001B" w:tentative="1">
+      <w:start w:val="1"/>
+      <w:numFmt w:val="lowerRoman"/>
+      <w:lvlText w:val="%3."/>
+      <w:lvlJc w:val="right"/>
+      <w:pPr>
+        <w:ind w:left="2160" w:hanging="180"/>
+      </w:pPr>
+    </w:lvl>
+    <w:lvl w:ilvl="3" w:tplc="040C000F" w:tentative="1">
+      <w:start w:val="1"/>
+      <w:numFmt w:val="decimal"/>
+      <w:lvlText w:val="%4."/>
+      <w:lvlJc w:val="left"/>
+      <w:pPr>
+        <w:ind w:left="2880" w:hanging="360"/>
+      </w:pPr>
+    </w:lvl>
+    <w:lvl w:ilvl="4" w:tplc="040C0019" w:tentative="1">
+      <w:start w:val="1"/>
+      <w:numFmt w:val="lowerLetter"/>
+      <w:lvlText w:val="%5."/>
+      <w:lvlJc w:val="left"/>
+      <w:pPr>
+        <w:ind w:left="3600" w:hanging="360"/>
+      </w:pPr>
+    </w:lvl>
+    <w:lvl w:ilvl="5" w:tplc="040C001B" w:tentative="1">
+      <w:start w:val="1"/>
+      <w:numFmt w:val="lowerRoman"/>
+      <w:lvlText w:val="%6."/>
+      <w:lvlJc w:val="right"/>
+      <w:pPr>
+        <w:ind w:left="4320" w:hanging="180"/>
+      </w:pPr>
+    </w:lvl>
+    <w:lvl w:ilvl="6" w:tplc="040C000F" w:tentative="1">
+      <w:start w:val="1"/>
+      <w:numFmt w:val="decimal"/>
+      <w:lvlText w:val="%7."/>
+      <w:lvlJc w:val="left"/>
+      <w:pPr>
+        <w:ind w:left="5040" w:hanging="360"/>
+      </w:pPr>
+    </w:lvl>
+    <w:lvl w:ilvl="7" w:tplc="040C0019" w:tentative="1">
+      <w:start w:val="1"/>
+      <w:numFmt w:val="lowerLetter"/>
+      <w:lvlText w:val="%8."/>
+      <w:lvlJc w:val="left"/>
+      <w:pPr>
+        <w:ind w:left="5760" w:hanging="360"/>
+      </w:pPr>
+    </w:lvl>
+    <w:lvl w:ilvl="8" w:tplc="040C001B" w:tentative="1">
+      <w:start w:val="1"/>
+      <w:numFmt w:val="lowerRoman"/>
+      <w:lvlText w:val="%9."/>
+      <w:lvlJc w:val="right"/>
+      <w:pPr>
+        <w:ind w:left="6480" w:hanging="180"/>
+      </w:pPr>
+    </w:lvl>
+  </w:abstractNum>
+  <w:abstractNum w:abstractNumId="24">
     <w:nsid w:val="6D203B97"/>
     <w:multiLevelType w:val="hybridMultilevel"/>
     <w:tmpl w:val="7F5C8B08"/>
@@ -6098,7 +8719,7 @@
       </w:rPr>
     </w:lvl>
   </w:abstractNum>
-  <w:abstractNum w:abstractNumId="19">
+  <w:abstractNum w:abstractNumId="25">
     <w:nsid w:val="70AC57BC"/>
     <w:multiLevelType w:val="hybridMultilevel"/>
     <w:tmpl w:val="FA9A694A"/>
@@ -6211,64 +8832,82 @@
     </w:lvl>
   </w:abstractNum>
   <w:num w:numId="1">
+    <w:abstractNumId w:val="25"/>
+  </w:num>
+  <w:num w:numId="2">
+    <w:abstractNumId w:val="16"/>
+  </w:num>
+  <w:num w:numId="3">
     <w:abstractNumId w:val="19"/>
   </w:num>
-  <w:num w:numId="2">
+  <w:num w:numId="4">
+    <w:abstractNumId w:val="18"/>
+  </w:num>
+  <w:num w:numId="5">
+    <w:abstractNumId w:val="11"/>
+  </w:num>
+  <w:num w:numId="6">
+    <w:abstractNumId w:val="6"/>
+  </w:num>
+  <w:num w:numId="7">
+    <w:abstractNumId w:val="8"/>
+  </w:num>
+  <w:num w:numId="8">
+    <w:abstractNumId w:val="14"/>
+  </w:num>
+  <w:num w:numId="9">
+    <w:abstractNumId w:val="1"/>
+  </w:num>
+  <w:num w:numId="10">
+    <w:abstractNumId w:val="7"/>
+  </w:num>
+  <w:num w:numId="11">
+    <w:abstractNumId w:val="4"/>
+  </w:num>
+  <w:num w:numId="12">
+    <w:abstractNumId w:val="15"/>
+  </w:num>
+  <w:num w:numId="13">
+    <w:abstractNumId w:val="20"/>
+  </w:num>
+  <w:num w:numId="14">
+    <w:abstractNumId w:val="17"/>
+  </w:num>
+  <w:num w:numId="15">
+    <w:abstractNumId w:val="10"/>
+  </w:num>
+  <w:num w:numId="16">
+    <w:abstractNumId w:val="24"/>
+  </w:num>
+  <w:num w:numId="17">
+    <w:abstractNumId w:val="3"/>
+  </w:num>
+  <w:num w:numId="18">
+    <w:abstractNumId w:val="12"/>
+  </w:num>
+  <w:num w:numId="19">
     <w:abstractNumId w:val="13"/>
   </w:num>
-  <w:num w:numId="3">
-    <w:abstractNumId w:val="16"/>
+  <w:num w:numId="20">
+    <w:abstractNumId w:val="9"/>
   </w:num>
-  <w:num w:numId="4">
-    <w:abstractNumId w:val="15"/>
+  <w:num w:numId="21">
+    <w:abstractNumId w:val="0"/>
   </w:num>
-  <w:num w:numId="5">
-    <w:abstractNumId w:val="8"/>
+  <w:num w:numId="22">
+    <w:abstractNumId w:val="21"/>
   </w:num>
-  <w:num w:numId="6">
-    <w:abstractNumId w:val="3"/>
+  <w:num w:numId="23">
+    <w:abstractNumId w:val="2"/>
   </w:num>
-  <w:num w:numId="7">
+  <w:num w:numId="24">
     <w:abstractNumId w:val="5"/>
   </w:num>
-  <w:num w:numId="8">
-    <w:abstractNumId w:val="11"/>
+  <w:num w:numId="25">
+    <w:abstractNumId w:val="22"/>
   </w:num>
-  <w:num w:numId="9">
-    <w:abstractNumId w:val="0"/>
-  </w:num>
-  <w:num w:numId="10">
-    <w:abstractNumId w:val="4"/>
-  </w:num>
-  <w:num w:numId="11">
-    <w:abstractNumId w:val="2"/>
-  </w:num>
-  <w:num w:numId="12">
-    <w:abstractNumId w:val="12"/>
-  </w:num>
-  <w:num w:numId="13">
-    <w:abstractNumId w:val="17"/>
-  </w:num>
-  <w:num w:numId="14">
-    <w:abstractNumId w:val="14"/>
-  </w:num>
-  <w:num w:numId="15">
-    <w:abstractNumId w:val="7"/>
-  </w:num>
-  <w:num w:numId="16">
-    <w:abstractNumId w:val="18"/>
-  </w:num>
-  <w:num w:numId="17">
-    <w:abstractNumId w:val="1"/>
-  </w:num>
-  <w:num w:numId="18">
-    <w:abstractNumId w:val="9"/>
-  </w:num>
-  <w:num w:numId="19">
-    <w:abstractNumId w:val="10"/>
-  </w:num>
-  <w:num w:numId="20">
-    <w:abstractNumId w:val="6"/>
+  <w:num w:numId="26">
+    <w:abstractNumId w:val="23"/>
   </w:num>
 </w:numbering>
 </file>
@@ -8131,7 +10770,7 @@
 </file>
 
 <file path=customXml/itemProps1.xml><?xml version="1.0" encoding="utf-8"?>
-<ds:datastoreItem xmlns:ds="http://schemas.openxmlformats.org/officeDocument/2006/customXml" ds:itemID="{70C790AD-6603-4A9A-9D8B-E2E8CA19D4E7}">
+<ds:datastoreItem xmlns:ds="http://schemas.openxmlformats.org/officeDocument/2006/customXml" ds:itemID="{FB460D5F-A864-42E1-9B1E-EDAF99B1DF0E}">
   <ds:schemaRefs>
     <ds:schemaRef ds:uri="http://schemas.openxmlformats.org/officeDocument/2006/bibliography"/>
   </ds:schemaRefs>

</xml_diff>